<commit_message>
Laboratorios - Actualización de "algoritmos.py"
Se modificaron ligeramente las descripciones proporcionadas en los docstrings y se agregó documentación a funciones que previamente no tenían documentación alguna.
</commit_message>
<xml_diff>
--- a/Laboratorios/Laboratorio 2/Laboratorio 2.docx
+++ b/Laboratorios/Laboratorio 2/Laboratorio 2.docx
@@ -252,6 +252,8 @@
       <w:pPr>
         <w:jc w:val="both"/>
         <w:rPr>
+          <w:b/>
+          <w:bCs/>
           <w:sz w:val="24"/>
           <w:szCs w:val="24"/>
         </w:rPr>
@@ -278,24 +280,8 @@
           <w:sz w:val="24"/>
           <w:szCs w:val="24"/>
         </w:rPr>
-        <w:t xml:space="preserve"> es una función no lineal de una variable real. En particular, deberá implementar los siguientes algoritmos:</w:t>
-      </w:r>
-      <w:r>
-        <w:rPr>
-          <w:sz w:val="24"/>
-          <w:szCs w:val="24"/>
-        </w:rPr>
-        <w:t xml:space="preserve"> </w:t>
-      </w:r>
-    </w:p>
-    <w:p>
-      <w:pPr>
-        <w:jc w:val="both"/>
-        <w:rPr>
-          <w:sz w:val="24"/>
-          <w:szCs w:val="24"/>
-        </w:rPr>
-      </w:pPr>
+        <w:t xml:space="preserve"> es una función no lineal de una variable real.</w:t>
+      </w:r>
     </w:p>
     <w:p>
       <w:pPr>
@@ -314,15 +300,101 @@
           <w:sz w:val="24"/>
           <w:szCs w:val="24"/>
         </w:rPr>
-        <w:t>Método de Bisección</w:t>
+        <w:t>Documentación Algoritmos</w:t>
+      </w:r>
+    </w:p>
+    <w:p>
+      <w:pPr>
+        <w:jc w:val="both"/>
+        <w:rPr>
+          <w:sz w:val="24"/>
+          <w:szCs w:val="24"/>
+          <w:u w:val="single"/>
+        </w:rPr>
+      </w:pPr>
+      <w:r>
+        <w:rPr>
+          <w:sz w:val="24"/>
+          <w:szCs w:val="24"/>
+          <w:u w:val="single"/>
+        </w:rPr>
+        <w:t>Código del Back-</w:t>
+      </w:r>
+      <w:proofErr w:type="spellStart"/>
+      <w:r>
+        <w:rPr>
+          <w:sz w:val="24"/>
+          <w:szCs w:val="24"/>
+          <w:u w:val="single"/>
+        </w:rPr>
+        <w:t>end</w:t>
+      </w:r>
+      <w:proofErr w:type="spellEnd"/>
+    </w:p>
+    <w:p>
+      <w:pPr>
+        <w:jc w:val="both"/>
+        <w:rPr>
+          <w:i/>
+          <w:iCs/>
+          <w:sz w:val="24"/>
+          <w:szCs w:val="24"/>
+        </w:rPr>
+      </w:pPr>
+      <w:r>
+        <w:rPr>
+          <w:i/>
+          <w:iCs/>
+          <w:sz w:val="24"/>
+          <w:szCs w:val="24"/>
+        </w:rPr>
+        <w:t xml:space="preserve">Función: </w:t>
+      </w:r>
+      <w:proofErr w:type="spellStart"/>
+      <w:r>
+        <w:rPr>
+          <w:i/>
+          <w:iCs/>
+          <w:sz w:val="24"/>
+          <w:szCs w:val="24"/>
+        </w:rPr>
+        <w:t>Parsing</w:t>
+      </w:r>
+      <w:proofErr w:type="spellEnd"/>
+      <w:r>
+        <w:rPr>
+          <w:i/>
+          <w:iCs/>
+          <w:sz w:val="24"/>
+          <w:szCs w:val="24"/>
+        </w:rPr>
+        <w:t xml:space="preserve"> de Ecuaciones (</w:t>
+      </w:r>
+      <w:proofErr w:type="spellStart"/>
+      <w:r>
+        <w:rPr>
+          <w:i/>
+          <w:iCs/>
+          <w:sz w:val="24"/>
+          <w:szCs w:val="24"/>
+        </w:rPr>
+        <w:t>Strings</w:t>
+      </w:r>
+      <w:proofErr w:type="spellEnd"/>
+      <w:r>
+        <w:rPr>
+          <w:i/>
+          <w:iCs/>
+          <w:sz w:val="24"/>
+          <w:szCs w:val="24"/>
+        </w:rPr>
+        <w:t>)</w:t>
       </w:r>
     </w:p>
     <w:p>
       <w:pPr>
         <w:jc w:val="center"/>
         <w:rPr>
-          <w:b/>
-          <w:bCs/>
           <w:sz w:val="24"/>
           <w:szCs w:val="24"/>
         </w:rPr>
@@ -332,10 +404,10 @@
           <w:noProof/>
         </w:rPr>
         <w:drawing>
-          <wp:inline distT="0" distB="0" distL="0" distR="0" wp14:anchorId="12559C5B" wp14:editId="783DCD84">
-            <wp:extent cx="5695950" cy="2673964"/>
-            <wp:effectExtent l="0" t="0" r="0" b="0"/>
-            <wp:docPr id="2" name="Picture 2"/>
+          <wp:inline distT="0" distB="0" distL="0" distR="0" wp14:anchorId="6E3DE487" wp14:editId="27DDE399">
+            <wp:extent cx="4490891" cy="3362325"/>
+            <wp:effectExtent l="0" t="0" r="5080" b="0"/>
+            <wp:docPr id="12" name="Picture 12"/>
             <wp:cNvGraphicFramePr>
               <a:graphicFrameLocks xmlns:a="http://schemas.openxmlformats.org/drawingml/2006/main" noChangeAspect="1"/>
             </wp:cNvGraphicFramePr>
@@ -355,7 +427,7 @@
                   <pic:spPr>
                     <a:xfrm>
                       <a:off x="0" y="0"/>
-                      <a:ext cx="5723923" cy="2687096"/>
+                      <a:ext cx="4521951" cy="3385580"/>
                     </a:xfrm>
                     <a:prstGeom prst="rect">
                       <a:avLst/>
@@ -372,80 +444,20 @@
       <w:pPr>
         <w:jc w:val="center"/>
         <w:rPr>
-          <w:b/>
-          <w:bCs/>
-          <w:sz w:val="24"/>
-          <w:szCs w:val="24"/>
-        </w:rPr>
-      </w:pPr>
-    </w:p>
-    <w:p>
-      <w:pPr>
-        <w:jc w:val="center"/>
-        <w:rPr>
-          <w:b/>
-          <w:bCs/>
-          <w:sz w:val="24"/>
-          <w:szCs w:val="24"/>
-        </w:rPr>
-      </w:pPr>
-    </w:p>
-    <w:p>
-      <w:pPr>
-        <w:jc w:val="both"/>
-        <w:rPr>
-          <w:b/>
-          <w:bCs/>
-          <w:sz w:val="24"/>
-          <w:szCs w:val="24"/>
-        </w:rPr>
-      </w:pPr>
-      <w:r>
-        <w:rPr>
-          <w:b/>
-          <w:bCs/>
-          <w:sz w:val="24"/>
-          <w:szCs w:val="24"/>
+          <w:sz w:val="24"/>
+          <w:szCs w:val="24"/>
+        </w:rPr>
+      </w:pPr>
+      <w:r>
+        <w:rPr>
+          <w:noProof/>
         </w:rPr>
         <w:lastRenderedPageBreak/>
-        <w:t>Método de Newton</w:t>
-      </w:r>
-      <w:r>
-        <w:rPr>
-          <w:b/>
-          <w:bCs/>
-          <w:sz w:val="24"/>
-          <w:szCs w:val="24"/>
-        </w:rPr>
-        <w:t>-</w:t>
-      </w:r>
-      <w:r>
-        <w:rPr>
-          <w:b/>
-          <w:bCs/>
-          <w:sz w:val="24"/>
-          <w:szCs w:val="24"/>
-        </w:rPr>
-        <w:t>Raphson</w:t>
-      </w:r>
-    </w:p>
-    <w:p>
-      <w:pPr>
-        <w:jc w:val="both"/>
-        <w:rPr>
-          <w:sz w:val="24"/>
-          <w:szCs w:val="24"/>
-        </w:rPr>
-      </w:pPr>
-      <w:r>
-        <w:rPr>
-          <w:noProof/>
-        </w:rPr>
         <w:drawing>
-          <wp:inline distT="0" distB="0" distL="0" distR="0" wp14:anchorId="648FF50D" wp14:editId="3026EFA0">
-            <wp:extent cx="5391150" cy="1662241"/>
-            <wp:effectExtent l="0" t="0" r="0" b="0"/>
-            <wp:docPr id="1" name="Picture 1"/>
+          <wp:inline distT="0" distB="0" distL="0" distR="0" wp14:anchorId="7132F886" wp14:editId="47131952">
+            <wp:extent cx="4487334" cy="3848100"/>
+            <wp:effectExtent l="0" t="0" r="8890" b="0"/>
+            <wp:docPr id="13" name="Picture 13"/>
             <wp:cNvGraphicFramePr>
               <a:graphicFrameLocks xmlns:a="http://schemas.openxmlformats.org/drawingml/2006/main" noChangeAspect="1"/>
             </wp:cNvGraphicFramePr>
@@ -465,7 +477,7 @@
                   <pic:spPr>
                     <a:xfrm>
                       <a:off x="0" y="0"/>
-                      <a:ext cx="5410479" cy="1668201"/>
+                      <a:ext cx="4514486" cy="3871384"/>
                     </a:xfrm>
                     <a:prstGeom prst="rect">
                       <a:avLst/>
@@ -480,19 +492,42 @@
     </w:p>
     <w:p>
       <w:pPr>
-        <w:jc w:val="both"/>
-        <w:rPr>
-          <w:sz w:val="24"/>
-          <w:szCs w:val="24"/>
-        </w:rPr>
-      </w:pPr>
-      <w:r>
-        <w:rPr>
-          <w:sz w:val="24"/>
-          <w:szCs w:val="24"/>
-        </w:rPr>
-        <w:t>Finalmente, aplique los dos algoritmos anteriores para resolver el siguiente problema de optimización convexo:</w:t>
-      </w:r>
+        <w:rPr>
+          <w:i/>
+          <w:iCs/>
+          <w:sz w:val="24"/>
+          <w:szCs w:val="24"/>
+        </w:rPr>
+      </w:pPr>
+      <w:r>
+        <w:rPr>
+          <w:i/>
+          <w:iCs/>
+          <w:sz w:val="24"/>
+          <w:szCs w:val="24"/>
+        </w:rPr>
+        <w:t>Función: Agregar un Carácter entre</w:t>
+      </w:r>
+      <w:r>
+        <w:rPr>
+          <w:i/>
+          <w:iCs/>
+          <w:sz w:val="24"/>
+          <w:szCs w:val="24"/>
+        </w:rPr>
+        <w:t xml:space="preserve"> las Letras de un Match dado por un </w:t>
+      </w:r>
+      <w:proofErr w:type="spellStart"/>
+      <w:r>
+        <w:rPr>
+          <w:i/>
+          <w:iCs/>
+          <w:sz w:val="24"/>
+          <w:szCs w:val="24"/>
+        </w:rPr>
+        <w:t>Regex</w:t>
+      </w:r>
+      <w:proofErr w:type="spellEnd"/>
     </w:p>
     <w:p>
       <w:pPr>
@@ -500,7 +535,6 @@
         <w:rPr>
           <w:sz w:val="24"/>
           <w:szCs w:val="24"/>
-          <w:lang w:val="en-US"/>
         </w:rPr>
       </w:pPr>
       <w:r>
@@ -508,10 +542,10 @@
           <w:noProof/>
         </w:rPr>
         <w:drawing>
-          <wp:inline distT="0" distB="0" distL="0" distR="0" wp14:anchorId="28CEE771" wp14:editId="24919A0B">
-            <wp:extent cx="745238" cy="248413"/>
-            <wp:effectExtent l="0" t="0" r="0" b="0"/>
-            <wp:docPr id="4" name="Picture 4"/>
+          <wp:inline distT="0" distB="0" distL="0" distR="0" wp14:anchorId="0D5CCE83" wp14:editId="53626C14">
+            <wp:extent cx="4335640" cy="3981450"/>
+            <wp:effectExtent l="0" t="0" r="8255" b="0"/>
+            <wp:docPr id="15" name="Picture 15"/>
             <wp:cNvGraphicFramePr>
               <a:graphicFrameLocks xmlns:a="http://schemas.openxmlformats.org/drawingml/2006/main" noChangeAspect="1"/>
             </wp:cNvGraphicFramePr>
@@ -531,6 +565,1289 @@
                   <pic:spPr>
                     <a:xfrm>
                       <a:off x="0" y="0"/>
+                      <a:ext cx="4356800" cy="4000882"/>
+                    </a:xfrm>
+                    <a:prstGeom prst="rect">
+                      <a:avLst/>
+                    </a:prstGeom>
+                  </pic:spPr>
+                </pic:pic>
+              </a:graphicData>
+            </a:graphic>
+          </wp:inline>
+        </w:drawing>
+      </w:r>
+    </w:p>
+    <w:p>
+      <w:pPr>
+        <w:jc w:val="center"/>
+        <w:rPr>
+          <w:i/>
+          <w:iCs/>
+          <w:sz w:val="24"/>
+          <w:szCs w:val="24"/>
+        </w:rPr>
+      </w:pPr>
+      <w:r>
+        <w:rPr>
+          <w:noProof/>
+        </w:rPr>
+        <w:lastRenderedPageBreak/>
+        <w:drawing>
+          <wp:inline distT="0" distB="0" distL="0" distR="0" wp14:anchorId="4DEC69F4" wp14:editId="1C35704A">
+            <wp:extent cx="3895725" cy="2855014"/>
+            <wp:effectExtent l="0" t="0" r="0" b="2540"/>
+            <wp:docPr id="16" name="Picture 16"/>
+            <wp:cNvGraphicFramePr>
+              <a:graphicFrameLocks xmlns:a="http://schemas.openxmlformats.org/drawingml/2006/main" noChangeAspect="1"/>
+            </wp:cNvGraphicFramePr>
+            <a:graphic xmlns:a="http://schemas.openxmlformats.org/drawingml/2006/main">
+              <a:graphicData uri="http://schemas.openxmlformats.org/drawingml/2006/picture">
+                <pic:pic xmlns:pic="http://schemas.openxmlformats.org/drawingml/2006/picture">
+                  <pic:nvPicPr>
+                    <pic:cNvPr id="1" name=""/>
+                    <pic:cNvPicPr/>
+                  </pic:nvPicPr>
+                  <pic:blipFill>
+                    <a:blip r:embed="rId8"/>
+                    <a:stretch>
+                      <a:fillRect/>
+                    </a:stretch>
+                  </pic:blipFill>
+                  <pic:spPr>
+                    <a:xfrm>
+                      <a:off x="0" y="0"/>
+                      <a:ext cx="3937480" cy="2885615"/>
+                    </a:xfrm>
+                    <a:prstGeom prst="rect">
+                      <a:avLst/>
+                    </a:prstGeom>
+                  </pic:spPr>
+                </pic:pic>
+              </a:graphicData>
+            </a:graphic>
+          </wp:inline>
+        </w:drawing>
+      </w:r>
+    </w:p>
+    <w:p>
+      <w:pPr>
+        <w:jc w:val="both"/>
+        <w:rPr>
+          <w:i/>
+          <w:iCs/>
+          <w:sz w:val="24"/>
+          <w:szCs w:val="24"/>
+        </w:rPr>
+      </w:pPr>
+      <w:r>
+        <w:rPr>
+          <w:i/>
+          <w:iCs/>
+          <w:sz w:val="24"/>
+          <w:szCs w:val="24"/>
+        </w:rPr>
+        <w:t xml:space="preserve">Función: </w:t>
+      </w:r>
+      <w:r>
+        <w:rPr>
+          <w:i/>
+          <w:iCs/>
+          <w:sz w:val="24"/>
+          <w:szCs w:val="24"/>
+        </w:rPr>
+        <w:t>Agregar paréntesis alrededor del segundo match de un REGEX</w:t>
+      </w:r>
+    </w:p>
+    <w:p>
+      <w:pPr>
+        <w:jc w:val="center"/>
+        <w:rPr>
+          <w:i/>
+          <w:iCs/>
+          <w:sz w:val="24"/>
+          <w:szCs w:val="24"/>
+        </w:rPr>
+      </w:pPr>
+      <w:r>
+        <w:rPr>
+          <w:noProof/>
+        </w:rPr>
+        <w:drawing>
+          <wp:inline distT="0" distB="0" distL="0" distR="0" wp14:anchorId="1298AF9B" wp14:editId="345A260B">
+            <wp:extent cx="3980487" cy="4933950"/>
+            <wp:effectExtent l="0" t="0" r="1270" b="0"/>
+            <wp:docPr id="17" name="Picture 17"/>
+            <wp:cNvGraphicFramePr>
+              <a:graphicFrameLocks xmlns:a="http://schemas.openxmlformats.org/drawingml/2006/main" noChangeAspect="1"/>
+            </wp:cNvGraphicFramePr>
+            <a:graphic xmlns:a="http://schemas.openxmlformats.org/drawingml/2006/main">
+              <a:graphicData uri="http://schemas.openxmlformats.org/drawingml/2006/picture">
+                <pic:pic xmlns:pic="http://schemas.openxmlformats.org/drawingml/2006/picture">
+                  <pic:nvPicPr>
+                    <pic:cNvPr id="1" name=""/>
+                    <pic:cNvPicPr/>
+                  </pic:nvPicPr>
+                  <pic:blipFill>
+                    <a:blip r:embed="rId9"/>
+                    <a:stretch>
+                      <a:fillRect/>
+                    </a:stretch>
+                  </pic:blipFill>
+                  <pic:spPr>
+                    <a:xfrm>
+                      <a:off x="0" y="0"/>
+                      <a:ext cx="4019887" cy="4982788"/>
+                    </a:xfrm>
+                    <a:prstGeom prst="rect">
+                      <a:avLst/>
+                    </a:prstGeom>
+                  </pic:spPr>
+                </pic:pic>
+              </a:graphicData>
+            </a:graphic>
+          </wp:inline>
+        </w:drawing>
+      </w:r>
+    </w:p>
+    <w:p>
+      <w:pPr>
+        <w:jc w:val="both"/>
+        <w:rPr>
+          <w:i/>
+          <w:iCs/>
+          <w:sz w:val="24"/>
+          <w:szCs w:val="24"/>
+        </w:rPr>
+      </w:pPr>
+      <w:r>
+        <w:rPr>
+          <w:i/>
+          <w:iCs/>
+          <w:sz w:val="24"/>
+          <w:szCs w:val="24"/>
+        </w:rPr>
+        <w:lastRenderedPageBreak/>
+        <w:t xml:space="preserve">Función: </w:t>
+      </w:r>
+      <w:r>
+        <w:rPr>
+          <w:i/>
+          <w:iCs/>
+          <w:sz w:val="24"/>
+          <w:szCs w:val="24"/>
+        </w:rPr>
+        <w:t>Diferencias Finitas Centradas 1</w:t>
+      </w:r>
+    </w:p>
+    <w:p>
+      <w:pPr>
+        <w:jc w:val="center"/>
+        <w:rPr>
+          <w:sz w:val="24"/>
+          <w:szCs w:val="24"/>
+          <w:u w:val="single"/>
+        </w:rPr>
+      </w:pPr>
+      <w:r>
+        <w:rPr>
+          <w:noProof/>
+        </w:rPr>
+        <w:drawing>
+          <wp:inline distT="0" distB="0" distL="0" distR="0" wp14:anchorId="398B2812" wp14:editId="13C4C60B">
+            <wp:extent cx="4931329" cy="3495675"/>
+            <wp:effectExtent l="0" t="0" r="3175" b="0"/>
+            <wp:docPr id="18" name="Picture 18"/>
+            <wp:cNvGraphicFramePr>
+              <a:graphicFrameLocks xmlns:a="http://schemas.openxmlformats.org/drawingml/2006/main" noChangeAspect="1"/>
+            </wp:cNvGraphicFramePr>
+            <a:graphic xmlns:a="http://schemas.openxmlformats.org/drawingml/2006/main">
+              <a:graphicData uri="http://schemas.openxmlformats.org/drawingml/2006/picture">
+                <pic:pic xmlns:pic="http://schemas.openxmlformats.org/drawingml/2006/picture">
+                  <pic:nvPicPr>
+                    <pic:cNvPr id="1" name=""/>
+                    <pic:cNvPicPr/>
+                  </pic:nvPicPr>
+                  <pic:blipFill>
+                    <a:blip r:embed="rId10"/>
+                    <a:stretch>
+                      <a:fillRect/>
+                    </a:stretch>
+                  </pic:blipFill>
+                  <pic:spPr>
+                    <a:xfrm>
+                      <a:off x="0" y="0"/>
+                      <a:ext cx="4956467" cy="3513494"/>
+                    </a:xfrm>
+                    <a:prstGeom prst="rect">
+                      <a:avLst/>
+                    </a:prstGeom>
+                  </pic:spPr>
+                </pic:pic>
+              </a:graphicData>
+            </a:graphic>
+          </wp:inline>
+        </w:drawing>
+      </w:r>
+    </w:p>
+    <w:p>
+      <w:pPr>
+        <w:jc w:val="both"/>
+        <w:rPr>
+          <w:i/>
+          <w:iCs/>
+          <w:sz w:val="24"/>
+          <w:szCs w:val="24"/>
+        </w:rPr>
+      </w:pPr>
+      <w:r>
+        <w:rPr>
+          <w:i/>
+          <w:iCs/>
+          <w:sz w:val="24"/>
+          <w:szCs w:val="24"/>
+        </w:rPr>
+        <w:t xml:space="preserve">Función: </w:t>
+      </w:r>
+      <w:r>
+        <w:rPr>
+          <w:i/>
+          <w:iCs/>
+          <w:sz w:val="24"/>
+          <w:szCs w:val="24"/>
+        </w:rPr>
+        <w:t xml:space="preserve">Diferencias Finitas Centradas </w:t>
+      </w:r>
+      <w:r>
+        <w:rPr>
+          <w:i/>
+          <w:iCs/>
+          <w:sz w:val="24"/>
+          <w:szCs w:val="24"/>
+        </w:rPr>
+        <w:t>2</w:t>
+      </w:r>
+    </w:p>
+    <w:p>
+      <w:pPr>
+        <w:jc w:val="center"/>
+        <w:rPr>
+          <w:sz w:val="24"/>
+          <w:szCs w:val="24"/>
+          <w:u w:val="single"/>
+        </w:rPr>
+      </w:pPr>
+      <w:r>
+        <w:rPr>
+          <w:noProof/>
+        </w:rPr>
+        <w:drawing>
+          <wp:inline distT="0" distB="0" distL="0" distR="0" wp14:anchorId="4D8C6525" wp14:editId="0E7862DE">
+            <wp:extent cx="4898389" cy="3848100"/>
+            <wp:effectExtent l="0" t="0" r="0" b="0"/>
+            <wp:docPr id="20" name="Picture 20"/>
+            <wp:cNvGraphicFramePr>
+              <a:graphicFrameLocks xmlns:a="http://schemas.openxmlformats.org/drawingml/2006/main" noChangeAspect="1"/>
+            </wp:cNvGraphicFramePr>
+            <a:graphic xmlns:a="http://schemas.openxmlformats.org/drawingml/2006/main">
+              <a:graphicData uri="http://schemas.openxmlformats.org/drawingml/2006/picture">
+                <pic:pic xmlns:pic="http://schemas.openxmlformats.org/drawingml/2006/picture">
+                  <pic:nvPicPr>
+                    <pic:cNvPr id="1" name=""/>
+                    <pic:cNvPicPr/>
+                  </pic:nvPicPr>
+                  <pic:blipFill>
+                    <a:blip r:embed="rId11"/>
+                    <a:stretch>
+                      <a:fillRect/>
+                    </a:stretch>
+                  </pic:blipFill>
+                  <pic:spPr>
+                    <a:xfrm>
+                      <a:off x="0" y="0"/>
+                      <a:ext cx="4914204" cy="3860524"/>
+                    </a:xfrm>
+                    <a:prstGeom prst="rect">
+                      <a:avLst/>
+                    </a:prstGeom>
+                  </pic:spPr>
+                </pic:pic>
+              </a:graphicData>
+            </a:graphic>
+          </wp:inline>
+        </w:drawing>
+      </w:r>
+    </w:p>
+    <w:p>
+      <w:pPr>
+        <w:jc w:val="both"/>
+        <w:rPr>
+          <w:i/>
+          <w:iCs/>
+          <w:sz w:val="24"/>
+          <w:szCs w:val="24"/>
+        </w:rPr>
+      </w:pPr>
+      <w:r>
+        <w:rPr>
+          <w:i/>
+          <w:iCs/>
+          <w:sz w:val="24"/>
+          <w:szCs w:val="24"/>
+        </w:rPr>
+        <w:lastRenderedPageBreak/>
+        <w:t xml:space="preserve">Función: </w:t>
+      </w:r>
+      <w:r>
+        <w:rPr>
+          <w:i/>
+          <w:iCs/>
+          <w:sz w:val="24"/>
+          <w:szCs w:val="24"/>
+        </w:rPr>
+        <w:t xml:space="preserve">Diferencias Finitas </w:t>
+      </w:r>
+      <w:r>
+        <w:rPr>
+          <w:i/>
+          <w:iCs/>
+          <w:sz w:val="24"/>
+          <w:szCs w:val="24"/>
+        </w:rPr>
+        <w:t>Progresivas</w:t>
+      </w:r>
+    </w:p>
+    <w:p>
+      <w:pPr>
+        <w:jc w:val="center"/>
+        <w:rPr>
+          <w:sz w:val="24"/>
+          <w:szCs w:val="24"/>
+          <w:u w:val="single"/>
+        </w:rPr>
+      </w:pPr>
+      <w:r>
+        <w:rPr>
+          <w:noProof/>
+        </w:rPr>
+        <w:drawing>
+          <wp:inline distT="0" distB="0" distL="0" distR="0" wp14:anchorId="112B3BC4" wp14:editId="42953799">
+            <wp:extent cx="4329496" cy="3390900"/>
+            <wp:effectExtent l="0" t="0" r="0" b="0"/>
+            <wp:docPr id="22" name="Picture 22"/>
+            <wp:cNvGraphicFramePr>
+              <a:graphicFrameLocks xmlns:a="http://schemas.openxmlformats.org/drawingml/2006/main" noChangeAspect="1"/>
+            </wp:cNvGraphicFramePr>
+            <a:graphic xmlns:a="http://schemas.openxmlformats.org/drawingml/2006/main">
+              <a:graphicData uri="http://schemas.openxmlformats.org/drawingml/2006/picture">
+                <pic:pic xmlns:pic="http://schemas.openxmlformats.org/drawingml/2006/picture">
+                  <pic:nvPicPr>
+                    <pic:cNvPr id="1" name=""/>
+                    <pic:cNvPicPr/>
+                  </pic:nvPicPr>
+                  <pic:blipFill>
+                    <a:blip r:embed="rId12"/>
+                    <a:stretch>
+                      <a:fillRect/>
+                    </a:stretch>
+                  </pic:blipFill>
+                  <pic:spPr>
+                    <a:xfrm>
+                      <a:off x="0" y="0"/>
+                      <a:ext cx="4346791" cy="3404446"/>
+                    </a:xfrm>
+                    <a:prstGeom prst="rect">
+                      <a:avLst/>
+                    </a:prstGeom>
+                  </pic:spPr>
+                </pic:pic>
+              </a:graphicData>
+            </a:graphic>
+          </wp:inline>
+        </w:drawing>
+      </w:r>
+    </w:p>
+    <w:p>
+      <w:pPr>
+        <w:jc w:val="both"/>
+        <w:rPr>
+          <w:i/>
+          <w:iCs/>
+          <w:sz w:val="24"/>
+          <w:szCs w:val="24"/>
+        </w:rPr>
+      </w:pPr>
+      <w:r>
+        <w:rPr>
+          <w:i/>
+          <w:iCs/>
+          <w:sz w:val="24"/>
+          <w:szCs w:val="24"/>
+        </w:rPr>
+        <w:t xml:space="preserve">Función: </w:t>
+      </w:r>
+      <w:r>
+        <w:rPr>
+          <w:i/>
+          <w:iCs/>
+          <w:sz w:val="24"/>
+          <w:szCs w:val="24"/>
+        </w:rPr>
+        <w:t>Método de Newton</w:t>
+      </w:r>
+      <w:r>
+        <w:rPr>
+          <w:i/>
+          <w:iCs/>
+          <w:sz w:val="24"/>
+          <w:szCs w:val="24"/>
+        </w:rPr>
+        <w:t>-Raphson</w:t>
+      </w:r>
+    </w:p>
+    <w:p>
+      <w:pPr>
+        <w:jc w:val="center"/>
+        <w:rPr>
+          <w:sz w:val="24"/>
+          <w:szCs w:val="24"/>
+          <w:u w:val="single"/>
+        </w:rPr>
+      </w:pPr>
+      <w:r>
+        <w:rPr>
+          <w:noProof/>
+        </w:rPr>
+        <w:drawing>
+          <wp:inline distT="0" distB="0" distL="0" distR="0" wp14:anchorId="03BBFC68" wp14:editId="0B959608">
+            <wp:extent cx="4279773" cy="4152900"/>
+            <wp:effectExtent l="0" t="0" r="6985" b="0"/>
+            <wp:docPr id="25" name="Picture 25"/>
+            <wp:cNvGraphicFramePr>
+              <a:graphicFrameLocks xmlns:a="http://schemas.openxmlformats.org/drawingml/2006/main" noChangeAspect="1"/>
+            </wp:cNvGraphicFramePr>
+            <a:graphic xmlns:a="http://schemas.openxmlformats.org/drawingml/2006/main">
+              <a:graphicData uri="http://schemas.openxmlformats.org/drawingml/2006/picture">
+                <pic:pic xmlns:pic="http://schemas.openxmlformats.org/drawingml/2006/picture">
+                  <pic:nvPicPr>
+                    <pic:cNvPr id="1" name=""/>
+                    <pic:cNvPicPr/>
+                  </pic:nvPicPr>
+                  <pic:blipFill>
+                    <a:blip r:embed="rId13"/>
+                    <a:stretch>
+                      <a:fillRect/>
+                    </a:stretch>
+                  </pic:blipFill>
+                  <pic:spPr>
+                    <a:xfrm>
+                      <a:off x="0" y="0"/>
+                      <a:ext cx="4317725" cy="4189726"/>
+                    </a:xfrm>
+                    <a:prstGeom prst="rect">
+                      <a:avLst/>
+                    </a:prstGeom>
+                  </pic:spPr>
+                </pic:pic>
+              </a:graphicData>
+            </a:graphic>
+          </wp:inline>
+        </w:drawing>
+      </w:r>
+    </w:p>
+    <w:p>
+      <w:pPr>
+        <w:jc w:val="center"/>
+        <w:rPr>
+          <w:sz w:val="24"/>
+          <w:szCs w:val="24"/>
+          <w:u w:val="single"/>
+        </w:rPr>
+      </w:pPr>
+      <w:r>
+        <w:rPr>
+          <w:noProof/>
+        </w:rPr>
+        <w:lastRenderedPageBreak/>
+        <w:drawing>
+          <wp:inline distT="0" distB="0" distL="0" distR="0" wp14:anchorId="13F248E5" wp14:editId="090E43F2">
+            <wp:extent cx="4666538" cy="2171700"/>
+            <wp:effectExtent l="0" t="0" r="1270" b="0"/>
+            <wp:docPr id="26" name="Picture 26"/>
+            <wp:cNvGraphicFramePr>
+              <a:graphicFrameLocks xmlns:a="http://schemas.openxmlformats.org/drawingml/2006/main" noChangeAspect="1"/>
+            </wp:cNvGraphicFramePr>
+            <a:graphic xmlns:a="http://schemas.openxmlformats.org/drawingml/2006/main">
+              <a:graphicData uri="http://schemas.openxmlformats.org/drawingml/2006/picture">
+                <pic:pic xmlns:pic="http://schemas.openxmlformats.org/drawingml/2006/picture">
+                  <pic:nvPicPr>
+                    <pic:cNvPr id="1" name=""/>
+                    <pic:cNvPicPr/>
+                  </pic:nvPicPr>
+                  <pic:blipFill>
+                    <a:blip r:embed="rId14"/>
+                    <a:stretch>
+                      <a:fillRect/>
+                    </a:stretch>
+                  </pic:blipFill>
+                  <pic:spPr>
+                    <a:xfrm>
+                      <a:off x="0" y="0"/>
+                      <a:ext cx="4710803" cy="2192300"/>
+                    </a:xfrm>
+                    <a:prstGeom prst="rect">
+                      <a:avLst/>
+                    </a:prstGeom>
+                  </pic:spPr>
+                </pic:pic>
+              </a:graphicData>
+            </a:graphic>
+          </wp:inline>
+        </w:drawing>
+      </w:r>
+    </w:p>
+    <w:p>
+      <w:pPr>
+        <w:jc w:val="both"/>
+        <w:rPr>
+          <w:i/>
+          <w:iCs/>
+          <w:sz w:val="24"/>
+          <w:szCs w:val="24"/>
+        </w:rPr>
+      </w:pPr>
+      <w:r>
+        <w:rPr>
+          <w:i/>
+          <w:iCs/>
+          <w:sz w:val="24"/>
+          <w:szCs w:val="24"/>
+        </w:rPr>
+        <w:t xml:space="preserve">Función: </w:t>
+      </w:r>
+      <w:r>
+        <w:rPr>
+          <w:i/>
+          <w:iCs/>
+          <w:sz w:val="24"/>
+          <w:szCs w:val="24"/>
+        </w:rPr>
+        <w:t xml:space="preserve">Método de </w:t>
+      </w:r>
+      <w:r>
+        <w:rPr>
+          <w:i/>
+          <w:iCs/>
+          <w:sz w:val="24"/>
+          <w:szCs w:val="24"/>
+        </w:rPr>
+        <w:t>Bisección</w:t>
+      </w:r>
+    </w:p>
+    <w:p>
+      <w:pPr>
+        <w:jc w:val="center"/>
+        <w:rPr>
+          <w:sz w:val="24"/>
+          <w:szCs w:val="24"/>
+          <w:u w:val="single"/>
+        </w:rPr>
+      </w:pPr>
+      <w:r>
+        <w:rPr>
+          <w:noProof/>
+        </w:rPr>
+        <w:drawing>
+          <wp:inline distT="0" distB="0" distL="0" distR="0" wp14:anchorId="6A5BE017" wp14:editId="3AFCBCF5">
+            <wp:extent cx="4652988" cy="5486400"/>
+            <wp:effectExtent l="0" t="0" r="0" b="0"/>
+            <wp:docPr id="27" name="Picture 27"/>
+            <wp:cNvGraphicFramePr>
+              <a:graphicFrameLocks xmlns:a="http://schemas.openxmlformats.org/drawingml/2006/main" noChangeAspect="1"/>
+            </wp:cNvGraphicFramePr>
+            <a:graphic xmlns:a="http://schemas.openxmlformats.org/drawingml/2006/main">
+              <a:graphicData uri="http://schemas.openxmlformats.org/drawingml/2006/picture">
+                <pic:pic xmlns:pic="http://schemas.openxmlformats.org/drawingml/2006/picture">
+                  <pic:nvPicPr>
+                    <pic:cNvPr id="1" name=""/>
+                    <pic:cNvPicPr/>
+                  </pic:nvPicPr>
+                  <pic:blipFill>
+                    <a:blip r:embed="rId15"/>
+                    <a:stretch>
+                      <a:fillRect/>
+                    </a:stretch>
+                  </pic:blipFill>
+                  <pic:spPr>
+                    <a:xfrm>
+                      <a:off x="0" y="0"/>
+                      <a:ext cx="4696812" cy="5538074"/>
+                    </a:xfrm>
+                    <a:prstGeom prst="rect">
+                      <a:avLst/>
+                    </a:prstGeom>
+                  </pic:spPr>
+                </pic:pic>
+              </a:graphicData>
+            </a:graphic>
+          </wp:inline>
+        </w:drawing>
+      </w:r>
+    </w:p>
+    <w:p>
+      <w:pPr>
+        <w:jc w:val="center"/>
+        <w:rPr>
+          <w:sz w:val="24"/>
+          <w:szCs w:val="24"/>
+          <w:u w:val="single"/>
+        </w:rPr>
+      </w:pPr>
+      <w:r>
+        <w:rPr>
+          <w:noProof/>
+        </w:rPr>
+        <w:lastRenderedPageBreak/>
+        <w:drawing>
+          <wp:inline distT="0" distB="0" distL="0" distR="0" wp14:anchorId="1FF4EBDA" wp14:editId="5AEBD4B5">
+            <wp:extent cx="4562475" cy="2268332"/>
+            <wp:effectExtent l="0" t="0" r="0" b="0"/>
+            <wp:docPr id="28" name="Picture 28"/>
+            <wp:cNvGraphicFramePr>
+              <a:graphicFrameLocks xmlns:a="http://schemas.openxmlformats.org/drawingml/2006/main" noChangeAspect="1"/>
+            </wp:cNvGraphicFramePr>
+            <a:graphic xmlns:a="http://schemas.openxmlformats.org/drawingml/2006/main">
+              <a:graphicData uri="http://schemas.openxmlformats.org/drawingml/2006/picture">
+                <pic:pic xmlns:pic="http://schemas.openxmlformats.org/drawingml/2006/picture">
+                  <pic:nvPicPr>
+                    <pic:cNvPr id="1" name=""/>
+                    <pic:cNvPicPr/>
+                  </pic:nvPicPr>
+                  <pic:blipFill>
+                    <a:blip r:embed="rId16"/>
+                    <a:stretch>
+                      <a:fillRect/>
+                    </a:stretch>
+                  </pic:blipFill>
+                  <pic:spPr>
+                    <a:xfrm>
+                      <a:off x="0" y="0"/>
+                      <a:ext cx="4582632" cy="2278353"/>
+                    </a:xfrm>
+                    <a:prstGeom prst="rect">
+                      <a:avLst/>
+                    </a:prstGeom>
+                  </pic:spPr>
+                </pic:pic>
+              </a:graphicData>
+            </a:graphic>
+          </wp:inline>
+        </w:drawing>
+      </w:r>
+    </w:p>
+    <w:p>
+      <w:pPr>
+        <w:jc w:val="both"/>
+        <w:rPr>
+          <w:sz w:val="24"/>
+          <w:szCs w:val="24"/>
+          <w:u w:val="single"/>
+        </w:rPr>
+      </w:pPr>
+      <w:r>
+        <w:rPr>
+          <w:sz w:val="24"/>
+          <w:szCs w:val="24"/>
+          <w:u w:val="single"/>
+        </w:rPr>
+        <w:t>Código del Front-</w:t>
+      </w:r>
+      <w:proofErr w:type="spellStart"/>
+      <w:r>
+        <w:rPr>
+          <w:sz w:val="24"/>
+          <w:szCs w:val="24"/>
+          <w:u w:val="single"/>
+        </w:rPr>
+        <w:t>end</w:t>
+      </w:r>
+      <w:proofErr w:type="spellEnd"/>
+    </w:p>
+    <w:p>
+      <w:pPr>
+        <w:jc w:val="both"/>
+        <w:rPr>
+          <w:i/>
+          <w:iCs/>
+          <w:sz w:val="24"/>
+          <w:szCs w:val="24"/>
+        </w:rPr>
+      </w:pPr>
+      <w:r>
+        <w:rPr>
+          <w:i/>
+          <w:iCs/>
+          <w:sz w:val="24"/>
+          <w:szCs w:val="24"/>
+        </w:rPr>
+        <w:t>Server Script</w:t>
+      </w:r>
+    </w:p>
+    <w:p>
+      <w:pPr>
+        <w:jc w:val="center"/>
+        <w:rPr>
+          <w:sz w:val="24"/>
+          <w:szCs w:val="24"/>
+        </w:rPr>
+      </w:pPr>
+      <w:r>
+        <w:rPr>
+          <w:noProof/>
+        </w:rPr>
+        <w:drawing>
+          <wp:inline distT="0" distB="0" distL="0" distR="0" wp14:anchorId="52056ABB" wp14:editId="0B4753C5">
+            <wp:extent cx="5448300" cy="5247949"/>
+            <wp:effectExtent l="0" t="0" r="0" b="0"/>
+            <wp:docPr id="32" name="Picture 32"/>
+            <wp:cNvGraphicFramePr>
+              <a:graphicFrameLocks xmlns:a="http://schemas.openxmlformats.org/drawingml/2006/main" noChangeAspect="1"/>
+            </wp:cNvGraphicFramePr>
+            <a:graphic xmlns:a="http://schemas.openxmlformats.org/drawingml/2006/main">
+              <a:graphicData uri="http://schemas.openxmlformats.org/drawingml/2006/picture">
+                <pic:pic xmlns:pic="http://schemas.openxmlformats.org/drawingml/2006/picture">
+                  <pic:nvPicPr>
+                    <pic:cNvPr id="1" name=""/>
+                    <pic:cNvPicPr/>
+                  </pic:nvPicPr>
+                  <pic:blipFill>
+                    <a:blip r:embed="rId17"/>
+                    <a:stretch>
+                      <a:fillRect/>
+                    </a:stretch>
+                  </pic:blipFill>
+                  <pic:spPr>
+                    <a:xfrm>
+                      <a:off x="0" y="0"/>
+                      <a:ext cx="5486990" cy="5285216"/>
+                    </a:xfrm>
+                    <a:prstGeom prst="rect">
+                      <a:avLst/>
+                    </a:prstGeom>
+                  </pic:spPr>
+                </pic:pic>
+              </a:graphicData>
+            </a:graphic>
+          </wp:inline>
+        </w:drawing>
+      </w:r>
+    </w:p>
+    <w:p>
+      <w:pPr>
+        <w:jc w:val="center"/>
+        <w:rPr>
+          <w:sz w:val="24"/>
+          <w:szCs w:val="24"/>
+        </w:rPr>
+      </w:pPr>
+      <w:r>
+        <w:rPr>
+          <w:noProof/>
+        </w:rPr>
+        <w:lastRenderedPageBreak/>
+        <w:drawing>
+          <wp:inline distT="0" distB="0" distL="0" distR="0" wp14:anchorId="5A3B98FB" wp14:editId="0AB13B11">
+            <wp:extent cx="4972599" cy="4572000"/>
+            <wp:effectExtent l="0" t="0" r="0" b="0"/>
+            <wp:docPr id="33" name="Picture 33"/>
+            <wp:cNvGraphicFramePr>
+              <a:graphicFrameLocks xmlns:a="http://schemas.openxmlformats.org/drawingml/2006/main" noChangeAspect="1"/>
+            </wp:cNvGraphicFramePr>
+            <a:graphic xmlns:a="http://schemas.openxmlformats.org/drawingml/2006/main">
+              <a:graphicData uri="http://schemas.openxmlformats.org/drawingml/2006/picture">
+                <pic:pic xmlns:pic="http://schemas.openxmlformats.org/drawingml/2006/picture">
+                  <pic:nvPicPr>
+                    <pic:cNvPr id="1" name=""/>
+                    <pic:cNvPicPr/>
+                  </pic:nvPicPr>
+                  <pic:blipFill>
+                    <a:blip r:embed="rId18"/>
+                    <a:stretch>
+                      <a:fillRect/>
+                    </a:stretch>
+                  </pic:blipFill>
+                  <pic:spPr>
+                    <a:xfrm>
+                      <a:off x="0" y="0"/>
+                      <a:ext cx="4989603" cy="4587634"/>
+                    </a:xfrm>
+                    <a:prstGeom prst="rect">
+                      <a:avLst/>
+                    </a:prstGeom>
+                  </pic:spPr>
+                </pic:pic>
+              </a:graphicData>
+            </a:graphic>
+          </wp:inline>
+        </w:drawing>
+      </w:r>
+    </w:p>
+    <w:p>
+      <w:pPr>
+        <w:jc w:val="center"/>
+        <w:rPr>
+          <w:sz w:val="24"/>
+          <w:szCs w:val="24"/>
+        </w:rPr>
+      </w:pPr>
+      <w:r>
+        <w:rPr>
+          <w:noProof/>
+        </w:rPr>
+        <w:drawing>
+          <wp:inline distT="0" distB="0" distL="0" distR="0" wp14:anchorId="3DA49D6B" wp14:editId="3362A375">
+            <wp:extent cx="4958134" cy="3552825"/>
+            <wp:effectExtent l="0" t="0" r="0" b="0"/>
+            <wp:docPr id="35" name="Picture 35"/>
+            <wp:cNvGraphicFramePr>
+              <a:graphicFrameLocks xmlns:a="http://schemas.openxmlformats.org/drawingml/2006/main" noChangeAspect="1"/>
+            </wp:cNvGraphicFramePr>
+            <a:graphic xmlns:a="http://schemas.openxmlformats.org/drawingml/2006/main">
+              <a:graphicData uri="http://schemas.openxmlformats.org/drawingml/2006/picture">
+                <pic:pic xmlns:pic="http://schemas.openxmlformats.org/drawingml/2006/picture">
+                  <pic:nvPicPr>
+                    <pic:cNvPr id="1" name=""/>
+                    <pic:cNvPicPr/>
+                  </pic:nvPicPr>
+                  <pic:blipFill>
+                    <a:blip r:embed="rId19"/>
+                    <a:stretch>
+                      <a:fillRect/>
+                    </a:stretch>
+                  </pic:blipFill>
+                  <pic:spPr>
+                    <a:xfrm>
+                      <a:off x="0" y="0"/>
+                      <a:ext cx="5000463" cy="3583157"/>
+                    </a:xfrm>
+                    <a:prstGeom prst="rect">
+                      <a:avLst/>
+                    </a:prstGeom>
+                  </pic:spPr>
+                </pic:pic>
+              </a:graphicData>
+            </a:graphic>
+          </wp:inline>
+        </w:drawing>
+      </w:r>
+    </w:p>
+    <w:p>
+      <w:pPr>
+        <w:jc w:val="center"/>
+        <w:rPr>
+          <w:sz w:val="24"/>
+          <w:szCs w:val="24"/>
+        </w:rPr>
+      </w:pPr>
+      <w:r>
+        <w:rPr>
+          <w:noProof/>
+        </w:rPr>
+        <w:lastRenderedPageBreak/>
+        <w:drawing>
+          <wp:inline distT="0" distB="0" distL="0" distR="0" wp14:anchorId="68BA87A0" wp14:editId="00C8AB59">
+            <wp:extent cx="4994726" cy="2743200"/>
+            <wp:effectExtent l="0" t="0" r="0" b="0"/>
+            <wp:docPr id="36" name="Picture 36"/>
+            <wp:cNvGraphicFramePr>
+              <a:graphicFrameLocks xmlns:a="http://schemas.openxmlformats.org/drawingml/2006/main" noChangeAspect="1"/>
+            </wp:cNvGraphicFramePr>
+            <a:graphic xmlns:a="http://schemas.openxmlformats.org/drawingml/2006/main">
+              <a:graphicData uri="http://schemas.openxmlformats.org/drawingml/2006/picture">
+                <pic:pic xmlns:pic="http://schemas.openxmlformats.org/drawingml/2006/picture">
+                  <pic:nvPicPr>
+                    <pic:cNvPr id="1" name=""/>
+                    <pic:cNvPicPr/>
+                  </pic:nvPicPr>
+                  <pic:blipFill>
+                    <a:blip r:embed="rId20"/>
+                    <a:stretch>
+                      <a:fillRect/>
+                    </a:stretch>
+                  </pic:blipFill>
+                  <pic:spPr>
+                    <a:xfrm>
+                      <a:off x="0" y="0"/>
+                      <a:ext cx="5002478" cy="2747457"/>
+                    </a:xfrm>
+                    <a:prstGeom prst="rect">
+                      <a:avLst/>
+                    </a:prstGeom>
+                  </pic:spPr>
+                </pic:pic>
+              </a:graphicData>
+            </a:graphic>
+          </wp:inline>
+        </w:drawing>
+      </w:r>
+    </w:p>
+    <w:p>
+      <w:pPr>
+        <w:jc w:val="both"/>
+        <w:rPr>
+          <w:i/>
+          <w:iCs/>
+          <w:sz w:val="24"/>
+          <w:szCs w:val="24"/>
+        </w:rPr>
+      </w:pPr>
+      <w:r>
+        <w:rPr>
+          <w:i/>
+          <w:iCs/>
+          <w:sz w:val="24"/>
+          <w:szCs w:val="24"/>
+        </w:rPr>
+        <w:t>UI</w:t>
+      </w:r>
+      <w:r>
+        <w:rPr>
+          <w:i/>
+          <w:iCs/>
+          <w:sz w:val="24"/>
+          <w:szCs w:val="24"/>
+        </w:rPr>
+        <w:t xml:space="preserve"> Script</w:t>
+      </w:r>
+    </w:p>
+    <w:p>
+      <w:pPr>
+        <w:rPr>
+          <w:sz w:val="24"/>
+          <w:szCs w:val="24"/>
+        </w:rPr>
+      </w:pPr>
+      <w:r>
+        <w:rPr>
+          <w:noProof/>
+        </w:rPr>
+        <w:drawing>
+          <wp:inline distT="0" distB="0" distL="0" distR="0" wp14:anchorId="2DF02F64" wp14:editId="54EB3492">
+            <wp:extent cx="5612130" cy="3401695"/>
+            <wp:effectExtent l="0" t="0" r="7620" b="8255"/>
+            <wp:docPr id="37" name="Picture 37"/>
+            <wp:cNvGraphicFramePr>
+              <a:graphicFrameLocks xmlns:a="http://schemas.openxmlformats.org/drawingml/2006/main" noChangeAspect="1"/>
+            </wp:cNvGraphicFramePr>
+            <a:graphic xmlns:a="http://schemas.openxmlformats.org/drawingml/2006/main">
+              <a:graphicData uri="http://schemas.openxmlformats.org/drawingml/2006/picture">
+                <pic:pic xmlns:pic="http://schemas.openxmlformats.org/drawingml/2006/picture">
+                  <pic:nvPicPr>
+                    <pic:cNvPr id="1" name=""/>
+                    <pic:cNvPicPr/>
+                  </pic:nvPicPr>
+                  <pic:blipFill>
+                    <a:blip r:embed="rId21"/>
+                    <a:stretch>
+                      <a:fillRect/>
+                    </a:stretch>
+                  </pic:blipFill>
+                  <pic:spPr>
+                    <a:xfrm>
+                      <a:off x="0" y="0"/>
+                      <a:ext cx="5612130" cy="3401695"/>
+                    </a:xfrm>
+                    <a:prstGeom prst="rect">
+                      <a:avLst/>
+                    </a:prstGeom>
+                  </pic:spPr>
+                </pic:pic>
+              </a:graphicData>
+            </a:graphic>
+          </wp:inline>
+        </w:drawing>
+      </w:r>
+    </w:p>
+    <w:p>
+      <w:pPr>
+        <w:rPr>
+          <w:sz w:val="24"/>
+          <w:szCs w:val="24"/>
+        </w:rPr>
+      </w:pPr>
+      <w:r>
+        <w:rPr>
+          <w:noProof/>
+        </w:rPr>
+        <w:drawing>
+          <wp:inline distT="0" distB="0" distL="0" distR="0" wp14:anchorId="50F54E4C" wp14:editId="600EF454">
+            <wp:extent cx="5612130" cy="1426845"/>
+            <wp:effectExtent l="0" t="0" r="7620" b="1905"/>
+            <wp:docPr id="38" name="Picture 38"/>
+            <wp:cNvGraphicFramePr>
+              <a:graphicFrameLocks xmlns:a="http://schemas.openxmlformats.org/drawingml/2006/main" noChangeAspect="1"/>
+            </wp:cNvGraphicFramePr>
+            <a:graphic xmlns:a="http://schemas.openxmlformats.org/drawingml/2006/main">
+              <a:graphicData uri="http://schemas.openxmlformats.org/drawingml/2006/picture">
+                <pic:pic xmlns:pic="http://schemas.openxmlformats.org/drawingml/2006/picture">
+                  <pic:nvPicPr>
+                    <pic:cNvPr id="1" name=""/>
+                    <pic:cNvPicPr/>
+                  </pic:nvPicPr>
+                  <pic:blipFill>
+                    <a:blip r:embed="rId22"/>
+                    <a:stretch>
+                      <a:fillRect/>
+                    </a:stretch>
+                  </pic:blipFill>
+                  <pic:spPr>
+                    <a:xfrm>
+                      <a:off x="0" y="0"/>
+                      <a:ext cx="5612130" cy="1426845"/>
+                    </a:xfrm>
+                    <a:prstGeom prst="rect">
+                      <a:avLst/>
+                    </a:prstGeom>
+                  </pic:spPr>
+                </pic:pic>
+              </a:graphicData>
+            </a:graphic>
+          </wp:inline>
+        </w:drawing>
+      </w:r>
+    </w:p>
+    <w:p>
+      <w:pPr>
+        <w:jc w:val="both"/>
+        <w:rPr>
+          <w:b/>
+          <w:bCs/>
+          <w:sz w:val="24"/>
+          <w:szCs w:val="24"/>
+        </w:rPr>
+      </w:pPr>
+      <w:r>
+        <w:rPr>
+          <w:b/>
+          <w:bCs/>
+          <w:sz w:val="24"/>
+          <w:szCs w:val="24"/>
+        </w:rPr>
+        <w:lastRenderedPageBreak/>
+        <w:t>Experimentación</w:t>
+      </w:r>
+    </w:p>
+    <w:p>
+      <w:pPr>
+        <w:jc w:val="both"/>
+        <w:rPr>
+          <w:sz w:val="24"/>
+          <w:szCs w:val="24"/>
+          <w:u w:val="single"/>
+        </w:rPr>
+      </w:pPr>
+      <w:r>
+        <w:rPr>
+          <w:sz w:val="24"/>
+          <w:szCs w:val="24"/>
+          <w:u w:val="single"/>
+        </w:rPr>
+        <w:t>Método de Bisección</w:t>
+      </w:r>
+    </w:p>
+    <w:p>
+      <w:pPr>
+        <w:jc w:val="both"/>
+        <w:rPr>
+          <w:b/>
+          <w:bCs/>
+          <w:sz w:val="24"/>
+          <w:szCs w:val="24"/>
+        </w:rPr>
+      </w:pPr>
+      <w:r>
+        <w:rPr>
+          <w:noProof/>
+        </w:rPr>
+        <w:drawing>
+          <wp:inline distT="0" distB="0" distL="0" distR="0" wp14:anchorId="64DEE0E8" wp14:editId="53B04B4F">
+            <wp:extent cx="5702714" cy="2676525"/>
+            <wp:effectExtent l="0" t="0" r="0" b="0"/>
+            <wp:docPr id="2" name="Picture 2"/>
+            <wp:cNvGraphicFramePr>
+              <a:graphicFrameLocks xmlns:a="http://schemas.openxmlformats.org/drawingml/2006/main" noChangeAspect="1"/>
+            </wp:cNvGraphicFramePr>
+            <a:graphic xmlns:a="http://schemas.openxmlformats.org/drawingml/2006/main">
+              <a:graphicData uri="http://schemas.openxmlformats.org/drawingml/2006/picture">
+                <pic:pic xmlns:pic="http://schemas.openxmlformats.org/drawingml/2006/picture">
+                  <pic:nvPicPr>
+                    <pic:cNvPr id="1" name=""/>
+                    <pic:cNvPicPr/>
+                  </pic:nvPicPr>
+                  <pic:blipFill>
+                    <a:blip r:embed="rId23"/>
+                    <a:stretch>
+                      <a:fillRect/>
+                    </a:stretch>
+                  </pic:blipFill>
+                  <pic:spPr>
+                    <a:xfrm>
+                      <a:off x="0" y="0"/>
+                      <a:ext cx="5705946" cy="2678042"/>
+                    </a:xfrm>
+                    <a:prstGeom prst="rect">
+                      <a:avLst/>
+                    </a:prstGeom>
+                  </pic:spPr>
+                </pic:pic>
+              </a:graphicData>
+            </a:graphic>
+          </wp:inline>
+        </w:drawing>
+      </w:r>
+    </w:p>
+    <w:p>
+      <w:pPr>
+        <w:jc w:val="both"/>
+        <w:rPr>
+          <w:sz w:val="24"/>
+          <w:szCs w:val="24"/>
+          <w:u w:val="single"/>
+        </w:rPr>
+      </w:pPr>
+      <w:r>
+        <w:rPr>
+          <w:sz w:val="24"/>
+          <w:szCs w:val="24"/>
+          <w:u w:val="single"/>
+        </w:rPr>
+        <w:t>Método de Newton-Raphson</w:t>
+      </w:r>
+    </w:p>
+    <w:p>
+      <w:pPr>
+        <w:jc w:val="both"/>
+        <w:rPr>
+          <w:b/>
+          <w:bCs/>
+          <w:sz w:val="24"/>
+          <w:szCs w:val="24"/>
+        </w:rPr>
+      </w:pPr>
+      <w:r>
+        <w:rPr>
+          <w:noProof/>
+        </w:rPr>
+        <w:drawing>
+          <wp:inline distT="0" distB="0" distL="0" distR="0" wp14:anchorId="783CD978" wp14:editId="283D87B9">
+            <wp:extent cx="5684210" cy="1752600"/>
+            <wp:effectExtent l="0" t="0" r="0" b="0"/>
+            <wp:docPr id="1" name="Picture 1"/>
+            <wp:cNvGraphicFramePr>
+              <a:graphicFrameLocks xmlns:a="http://schemas.openxmlformats.org/drawingml/2006/main" noChangeAspect="1"/>
+            </wp:cNvGraphicFramePr>
+            <a:graphic xmlns:a="http://schemas.openxmlformats.org/drawingml/2006/main">
+              <a:graphicData uri="http://schemas.openxmlformats.org/drawingml/2006/picture">
+                <pic:pic xmlns:pic="http://schemas.openxmlformats.org/drawingml/2006/picture">
+                  <pic:nvPicPr>
+                    <pic:cNvPr id="1" name=""/>
+                    <pic:cNvPicPr/>
+                  </pic:nvPicPr>
+                  <pic:blipFill>
+                    <a:blip r:embed="rId24"/>
+                    <a:stretch>
+                      <a:fillRect/>
+                    </a:stretch>
+                  </pic:blipFill>
+                  <pic:spPr>
+                    <a:xfrm>
+                      <a:off x="0" y="0"/>
+                      <a:ext cx="5731263" cy="1767108"/>
+                    </a:xfrm>
+                    <a:prstGeom prst="rect">
+                      <a:avLst/>
+                    </a:prstGeom>
+                  </pic:spPr>
+                </pic:pic>
+              </a:graphicData>
+            </a:graphic>
+          </wp:inline>
+        </w:drawing>
+      </w:r>
+    </w:p>
+    <w:p>
+      <w:pPr>
+        <w:jc w:val="both"/>
+        <w:rPr>
+          <w:b/>
+          <w:bCs/>
+          <w:sz w:val="24"/>
+          <w:szCs w:val="24"/>
+        </w:rPr>
+      </w:pPr>
+      <w:r>
+        <w:rPr>
+          <w:b/>
+          <w:bCs/>
+          <w:sz w:val="24"/>
+          <w:szCs w:val="24"/>
+        </w:rPr>
+        <w:t>Conclusiones</w:t>
+      </w:r>
+    </w:p>
+    <w:p>
+      <w:pPr>
+        <w:jc w:val="both"/>
+        <w:rPr>
+          <w:sz w:val="24"/>
+          <w:szCs w:val="24"/>
+        </w:rPr>
+      </w:pPr>
+      <w:r>
+        <w:rPr>
+          <w:sz w:val="24"/>
+          <w:szCs w:val="24"/>
+        </w:rPr>
+        <w:t>Finalmente, aplique los dos algoritmos anteriores para resolver el siguiente problema de optimización convexo:</w:t>
+      </w:r>
+    </w:p>
+    <w:p>
+      <w:pPr>
+        <w:jc w:val="center"/>
+        <w:rPr>
+          <w:sz w:val="24"/>
+          <w:szCs w:val="24"/>
+          <w:lang w:val="en-US"/>
+        </w:rPr>
+      </w:pPr>
+      <w:r>
+        <w:rPr>
+          <w:noProof/>
+        </w:rPr>
+        <w:drawing>
+          <wp:inline distT="0" distB="0" distL="0" distR="0" wp14:anchorId="28CEE771" wp14:editId="24919A0B">
+            <wp:extent cx="745238" cy="248413"/>
+            <wp:effectExtent l="0" t="0" r="0" b="0"/>
+            <wp:docPr id="4" name="Picture 4"/>
+            <wp:cNvGraphicFramePr>
+              <a:graphicFrameLocks xmlns:a="http://schemas.openxmlformats.org/drawingml/2006/main" noChangeAspect="1"/>
+            </wp:cNvGraphicFramePr>
+            <a:graphic xmlns:a="http://schemas.openxmlformats.org/drawingml/2006/main">
+              <a:graphicData uri="http://schemas.openxmlformats.org/drawingml/2006/picture">
+                <pic:pic xmlns:pic="http://schemas.openxmlformats.org/drawingml/2006/picture">
+                  <pic:nvPicPr>
+                    <pic:cNvPr id="1" name=""/>
+                    <pic:cNvPicPr/>
+                  </pic:nvPicPr>
+                  <pic:blipFill>
+                    <a:blip r:embed="rId25"/>
+                    <a:stretch>
+                      <a:fillRect/>
+                    </a:stretch>
+                  </pic:blipFill>
+                  <pic:spPr>
+                    <a:xfrm>
+                      <a:off x="0" y="0"/>
                       <a:ext cx="745238" cy="248413"/>
                     </a:xfrm>
                     <a:prstGeom prst="rect">
@@ -578,7 +1895,15 @@
           <w:sz w:val="24"/>
           <w:szCs w:val="24"/>
         </w:rPr>
-        <w:t xml:space="preserve">Luego de realizar las pruebas dadas, se llegó a determinar que el algoritmo que converge más rápido es el método de Newton-Raphson. El método de Newton consiguió alcanzar la precisión buscada luego de apenas 3 iteraciones, mientras que el de Bisección alcanzó la precisión deseada en 13. Además de esto, el método de Bisección tiene la desventaja que requiere que el usuario le proporcione un "intervalo de búsqueda". Esto no es ventajoso, ya que el usuario debe conocer vagamente la ubicación del mínimo para que este método resulte útil. En funciones donde el mínimo no es fácilmente observable, se debe de utilizar un intervalo muy amplio que incluso puede no llegar a contener la solución requerida. El método de Newton no cuenta con esta desventaja, al únicamente requerir de un valor inicial del que partirá la búsqueda. </w:t>
+        <w:t xml:space="preserve">Luego de realizar las pruebas dadas, se llegó a determinar que el algoritmo que converge más rápido es el método de Newton-Raphson. El método de Newton consiguió alcanzar la precisión buscada luego de apenas 3 iteraciones, mientras que el de Bisección alcanzó la precisión deseada en 13. Además de esto, el método de Bisección tiene la desventaja que requiere que el usuario le proporcione un </w:t>
+      </w:r>
+      <w:r>
+        <w:rPr>
+          <w:sz w:val="24"/>
+          <w:szCs w:val="24"/>
+        </w:rPr>
+        <w:lastRenderedPageBreak/>
+        <w:t xml:space="preserve">"intervalo de búsqueda". Esto no es ventajoso, ya que el usuario debe conocer vagamente la ubicación del mínimo para que este método resulte útil. En funciones donde el mínimo no es fácilmente observable, se debe de utilizar un intervalo muy amplio que incluso puede no llegar a contener la solución requerida. El método de Newton no cuenta con esta desventaja, al únicamente requerir de un valor inicial del que partirá la búsqueda. </w:t>
       </w:r>
     </w:p>
     <w:p>
@@ -648,15 +1973,7 @@
           <w:sz w:val="24"/>
           <w:szCs w:val="24"/>
         </w:rPr>
-        <w:t xml:space="preserve">, la capacidad computacional requerida </w:t>
-      </w:r>
-      <w:r>
-        <w:rPr>
-          <w:sz w:val="24"/>
-          <w:szCs w:val="24"/>
-        </w:rPr>
-        <w:lastRenderedPageBreak/>
-        <w:t>probablemente incrementará ligeramente para el método de Newton a comparación del método de Bisección.</w:t>
+        <w:t>, la capacidad computacional requerida probablemente incrementará ligeramente para el método de Newton a comparación del método de Bisección.</w:t>
       </w:r>
     </w:p>
     <w:sectPr>

</xml_diff>

<commit_message>
Laboratorios 2 y 3
</commit_message>
<xml_diff>
--- a/Laboratorios/Laboratorio 2/Laboratorio 2.docx
+++ b/Laboratorios/Laboratorio 2/Laboratorio 2.docx
@@ -252,8 +252,6 @@
       <w:pPr>
         <w:jc w:val="both"/>
         <w:rPr>
-          <w:b/>
-          <w:bCs/>
           <w:sz w:val="24"/>
           <w:szCs w:val="24"/>
         </w:rPr>
@@ -293,14 +291,25 @@
           <w:szCs w:val="24"/>
         </w:rPr>
       </w:pPr>
-      <w:r>
+    </w:p>
+    <w:p>
+      <w:pPr>
+        <w:jc w:val="both"/>
         <w:rPr>
           <w:b/>
           <w:bCs/>
           <w:sz w:val="24"/>
           <w:szCs w:val="24"/>
         </w:rPr>
-        <w:t>Documentación Algoritmos</w:t>
+      </w:pPr>
+      <w:r>
+        <w:rPr>
+          <w:b/>
+          <w:bCs/>
+          <w:sz w:val="24"/>
+          <w:szCs w:val="24"/>
+        </w:rPr>
+        <w:t>Experimentación</w:t>
       </w:r>
     </w:p>
     <w:p>
@@ -318,83 +327,15 @@
           <w:szCs w:val="24"/>
           <w:u w:val="single"/>
         </w:rPr>
-        <w:t>Código del Back-</w:t>
-      </w:r>
-      <w:proofErr w:type="spellStart"/>
-      <w:r>
-        <w:rPr>
-          <w:sz w:val="24"/>
-          <w:szCs w:val="24"/>
-          <w:u w:val="single"/>
-        </w:rPr>
-        <w:t>end</w:t>
-      </w:r>
-      <w:proofErr w:type="spellEnd"/>
+        <w:t>Método de Bisección</w:t>
+      </w:r>
     </w:p>
     <w:p>
       <w:pPr>
         <w:jc w:val="both"/>
         <w:rPr>
-          <w:i/>
-          <w:iCs/>
-          <w:sz w:val="24"/>
-          <w:szCs w:val="24"/>
-        </w:rPr>
-      </w:pPr>
-      <w:r>
-        <w:rPr>
-          <w:i/>
-          <w:iCs/>
-          <w:sz w:val="24"/>
-          <w:szCs w:val="24"/>
-        </w:rPr>
-        <w:t xml:space="preserve">Función: </w:t>
-      </w:r>
-      <w:proofErr w:type="spellStart"/>
-      <w:r>
-        <w:rPr>
-          <w:i/>
-          <w:iCs/>
-          <w:sz w:val="24"/>
-          <w:szCs w:val="24"/>
-        </w:rPr>
-        <w:t>Parsing</w:t>
-      </w:r>
-      <w:proofErr w:type="spellEnd"/>
-      <w:r>
-        <w:rPr>
-          <w:i/>
-          <w:iCs/>
-          <w:sz w:val="24"/>
-          <w:szCs w:val="24"/>
-        </w:rPr>
-        <w:t xml:space="preserve"> de Ecuaciones (</w:t>
-      </w:r>
-      <w:proofErr w:type="spellStart"/>
-      <w:r>
-        <w:rPr>
-          <w:i/>
-          <w:iCs/>
-          <w:sz w:val="24"/>
-          <w:szCs w:val="24"/>
-        </w:rPr>
-        <w:t>Strings</w:t>
-      </w:r>
-      <w:proofErr w:type="spellEnd"/>
-      <w:r>
-        <w:rPr>
-          <w:i/>
-          <w:iCs/>
-          <w:sz w:val="24"/>
-          <w:szCs w:val="24"/>
-        </w:rPr>
-        <w:t>)</w:t>
-      </w:r>
-    </w:p>
-    <w:p>
-      <w:pPr>
-        <w:jc w:val="center"/>
-        <w:rPr>
+          <w:b/>
+          <w:bCs/>
           <w:sz w:val="24"/>
           <w:szCs w:val="24"/>
         </w:rPr>
@@ -404,10 +345,10 @@
           <w:noProof/>
         </w:rPr>
         <w:drawing>
-          <wp:inline distT="0" distB="0" distL="0" distR="0" wp14:anchorId="6E3DE487" wp14:editId="27DDE399">
-            <wp:extent cx="4490891" cy="3362325"/>
-            <wp:effectExtent l="0" t="0" r="5080" b="0"/>
-            <wp:docPr id="12" name="Picture 12"/>
+          <wp:inline distT="0" distB="0" distL="0" distR="0" wp14:anchorId="64DEE0E8" wp14:editId="45F0E523">
+            <wp:extent cx="5723009" cy="2686050"/>
+            <wp:effectExtent l="0" t="0" r="0" b="0"/>
+            <wp:docPr id="2" name="Picture 2"/>
             <wp:cNvGraphicFramePr>
               <a:graphicFrameLocks xmlns:a="http://schemas.openxmlformats.org/drawingml/2006/main" noChangeAspect="1"/>
             </wp:cNvGraphicFramePr>
@@ -427,7 +368,7 @@
                   <pic:spPr>
                     <a:xfrm>
                       <a:off x="0" y="0"/>
-                      <a:ext cx="4521951" cy="3385580"/>
+                      <a:ext cx="5747498" cy="2697544"/>
                     </a:xfrm>
                     <a:prstGeom prst="rect">
                       <a:avLst/>
@@ -442,8 +383,49 @@
     </w:p>
     <w:p>
       <w:pPr>
-        <w:jc w:val="center"/>
-        <w:rPr>
+        <w:jc w:val="both"/>
+        <w:rPr>
+          <w:sz w:val="24"/>
+          <w:szCs w:val="24"/>
+          <w:u w:val="single"/>
+        </w:rPr>
+      </w:pPr>
+    </w:p>
+    <w:p>
+      <w:pPr>
+        <w:jc w:val="both"/>
+        <w:rPr>
+          <w:sz w:val="24"/>
+          <w:szCs w:val="24"/>
+          <w:u w:val="single"/>
+        </w:rPr>
+      </w:pPr>
+    </w:p>
+    <w:p>
+      <w:pPr>
+        <w:jc w:val="both"/>
+        <w:rPr>
+          <w:sz w:val="24"/>
+          <w:szCs w:val="24"/>
+          <w:u w:val="single"/>
+        </w:rPr>
+      </w:pPr>
+      <w:r>
+        <w:rPr>
+          <w:sz w:val="24"/>
+          <w:szCs w:val="24"/>
+          <w:u w:val="single"/>
+        </w:rPr>
+        <w:lastRenderedPageBreak/>
+        <w:t>Método de Newton-Raphson</w:t>
+      </w:r>
+    </w:p>
+    <w:p>
+      <w:pPr>
+        <w:jc w:val="both"/>
+        <w:rPr>
+          <w:b/>
+          <w:bCs/>
           <w:sz w:val="24"/>
           <w:szCs w:val="24"/>
         </w:rPr>
@@ -452,12 +434,11 @@
         <w:rPr>
           <w:noProof/>
         </w:rPr>
-        <w:lastRenderedPageBreak/>
         <w:drawing>
-          <wp:inline distT="0" distB="0" distL="0" distR="0" wp14:anchorId="7132F886" wp14:editId="47131952">
-            <wp:extent cx="4487334" cy="3848100"/>
-            <wp:effectExtent l="0" t="0" r="8890" b="0"/>
-            <wp:docPr id="13" name="Picture 13"/>
+          <wp:inline distT="0" distB="0" distL="0" distR="0" wp14:anchorId="783CD978" wp14:editId="51E08C4A">
+            <wp:extent cx="5931349" cy="1828800"/>
+            <wp:effectExtent l="0" t="0" r="0" b="0"/>
+            <wp:docPr id="1" name="Picture 1"/>
             <wp:cNvGraphicFramePr>
               <a:graphicFrameLocks xmlns:a="http://schemas.openxmlformats.org/drawingml/2006/main" noChangeAspect="1"/>
             </wp:cNvGraphicFramePr>
@@ -477,7 +458,7 @@
                   <pic:spPr>
                     <a:xfrm>
                       <a:off x="0" y="0"/>
-                      <a:ext cx="4514486" cy="3871384"/>
+                      <a:ext cx="5983585" cy="1844906"/>
                     </a:xfrm>
                     <a:prstGeom prst="rect">
                       <a:avLst/>
@@ -492,42 +473,39 @@
     </w:p>
     <w:p>
       <w:pPr>
-        <w:rPr>
-          <w:i/>
-          <w:iCs/>
-          <w:sz w:val="24"/>
-          <w:szCs w:val="24"/>
-        </w:rPr>
-      </w:pPr>
-      <w:r>
-        <w:rPr>
-          <w:i/>
-          <w:iCs/>
-          <w:sz w:val="24"/>
-          <w:szCs w:val="24"/>
-        </w:rPr>
-        <w:t>Función: Agregar un Carácter entre</w:t>
-      </w:r>
-      <w:r>
-        <w:rPr>
-          <w:i/>
-          <w:iCs/>
-          <w:sz w:val="24"/>
-          <w:szCs w:val="24"/>
-        </w:rPr>
-        <w:t xml:space="preserve"> las Letras de un Match dado por un </w:t>
-      </w:r>
-      <w:proofErr w:type="spellStart"/>
-      <w:r>
-        <w:rPr>
-          <w:i/>
-          <w:iCs/>
-          <w:sz w:val="24"/>
-          <w:szCs w:val="24"/>
-        </w:rPr>
-        <w:t>Regex</w:t>
-      </w:r>
-      <w:proofErr w:type="spellEnd"/>
+        <w:jc w:val="both"/>
+        <w:rPr>
+          <w:b/>
+          <w:bCs/>
+          <w:sz w:val="24"/>
+          <w:szCs w:val="24"/>
+        </w:rPr>
+      </w:pPr>
+      <w:r>
+        <w:rPr>
+          <w:b/>
+          <w:bCs/>
+          <w:sz w:val="24"/>
+          <w:szCs w:val="24"/>
+        </w:rPr>
+        <w:t>Conclusiones</w:t>
+      </w:r>
+    </w:p>
+    <w:p>
+      <w:pPr>
+        <w:jc w:val="both"/>
+        <w:rPr>
+          <w:sz w:val="24"/>
+          <w:szCs w:val="24"/>
+        </w:rPr>
+      </w:pPr>
+      <w:r>
+        <w:rPr>
+          <w:sz w:val="24"/>
+          <w:szCs w:val="24"/>
+        </w:rPr>
+        <w:t>Finalmente, aplique los dos algoritmos anteriores para resolver el siguiente problema de optimización convexo:</w:t>
+      </w:r>
     </w:p>
     <w:p>
       <w:pPr>
@@ -535,6 +513,7 @@
         <w:rPr>
           <w:sz w:val="24"/>
           <w:szCs w:val="24"/>
+          <w:lang w:val="en-US"/>
         </w:rPr>
       </w:pPr>
       <w:r>
@@ -542,10 +521,10 @@
           <w:noProof/>
         </w:rPr>
         <w:drawing>
-          <wp:inline distT="0" distB="0" distL="0" distR="0" wp14:anchorId="0D5CCE83" wp14:editId="53626C14">
-            <wp:extent cx="4335640" cy="3981450"/>
-            <wp:effectExtent l="0" t="0" r="8255" b="0"/>
-            <wp:docPr id="15" name="Picture 15"/>
+          <wp:inline distT="0" distB="0" distL="0" distR="0" wp14:anchorId="28CEE771" wp14:editId="24919A0B">
+            <wp:extent cx="745238" cy="248413"/>
+            <wp:effectExtent l="0" t="0" r="0" b="0"/>
+            <wp:docPr id="4" name="Picture 4"/>
             <wp:cNvGraphicFramePr>
               <a:graphicFrameLocks xmlns:a="http://schemas.openxmlformats.org/drawingml/2006/main" noChangeAspect="1"/>
             </wp:cNvGraphicFramePr>
@@ -565,1289 +544,6 @@
                   <pic:spPr>
                     <a:xfrm>
                       <a:off x="0" y="0"/>
-                      <a:ext cx="4356800" cy="4000882"/>
-                    </a:xfrm>
-                    <a:prstGeom prst="rect">
-                      <a:avLst/>
-                    </a:prstGeom>
-                  </pic:spPr>
-                </pic:pic>
-              </a:graphicData>
-            </a:graphic>
-          </wp:inline>
-        </w:drawing>
-      </w:r>
-    </w:p>
-    <w:p>
-      <w:pPr>
-        <w:jc w:val="center"/>
-        <w:rPr>
-          <w:i/>
-          <w:iCs/>
-          <w:sz w:val="24"/>
-          <w:szCs w:val="24"/>
-        </w:rPr>
-      </w:pPr>
-      <w:r>
-        <w:rPr>
-          <w:noProof/>
-        </w:rPr>
-        <w:lastRenderedPageBreak/>
-        <w:drawing>
-          <wp:inline distT="0" distB="0" distL="0" distR="0" wp14:anchorId="4DEC69F4" wp14:editId="1C35704A">
-            <wp:extent cx="3895725" cy="2855014"/>
-            <wp:effectExtent l="0" t="0" r="0" b="2540"/>
-            <wp:docPr id="16" name="Picture 16"/>
-            <wp:cNvGraphicFramePr>
-              <a:graphicFrameLocks xmlns:a="http://schemas.openxmlformats.org/drawingml/2006/main" noChangeAspect="1"/>
-            </wp:cNvGraphicFramePr>
-            <a:graphic xmlns:a="http://schemas.openxmlformats.org/drawingml/2006/main">
-              <a:graphicData uri="http://schemas.openxmlformats.org/drawingml/2006/picture">
-                <pic:pic xmlns:pic="http://schemas.openxmlformats.org/drawingml/2006/picture">
-                  <pic:nvPicPr>
-                    <pic:cNvPr id="1" name=""/>
-                    <pic:cNvPicPr/>
-                  </pic:nvPicPr>
-                  <pic:blipFill>
-                    <a:blip r:embed="rId8"/>
-                    <a:stretch>
-                      <a:fillRect/>
-                    </a:stretch>
-                  </pic:blipFill>
-                  <pic:spPr>
-                    <a:xfrm>
-                      <a:off x="0" y="0"/>
-                      <a:ext cx="3937480" cy="2885615"/>
-                    </a:xfrm>
-                    <a:prstGeom prst="rect">
-                      <a:avLst/>
-                    </a:prstGeom>
-                  </pic:spPr>
-                </pic:pic>
-              </a:graphicData>
-            </a:graphic>
-          </wp:inline>
-        </w:drawing>
-      </w:r>
-    </w:p>
-    <w:p>
-      <w:pPr>
-        <w:jc w:val="both"/>
-        <w:rPr>
-          <w:i/>
-          <w:iCs/>
-          <w:sz w:val="24"/>
-          <w:szCs w:val="24"/>
-        </w:rPr>
-      </w:pPr>
-      <w:r>
-        <w:rPr>
-          <w:i/>
-          <w:iCs/>
-          <w:sz w:val="24"/>
-          <w:szCs w:val="24"/>
-        </w:rPr>
-        <w:t xml:space="preserve">Función: </w:t>
-      </w:r>
-      <w:r>
-        <w:rPr>
-          <w:i/>
-          <w:iCs/>
-          <w:sz w:val="24"/>
-          <w:szCs w:val="24"/>
-        </w:rPr>
-        <w:t>Agregar paréntesis alrededor del segundo match de un REGEX</w:t>
-      </w:r>
-    </w:p>
-    <w:p>
-      <w:pPr>
-        <w:jc w:val="center"/>
-        <w:rPr>
-          <w:i/>
-          <w:iCs/>
-          <w:sz w:val="24"/>
-          <w:szCs w:val="24"/>
-        </w:rPr>
-      </w:pPr>
-      <w:r>
-        <w:rPr>
-          <w:noProof/>
-        </w:rPr>
-        <w:drawing>
-          <wp:inline distT="0" distB="0" distL="0" distR="0" wp14:anchorId="1298AF9B" wp14:editId="345A260B">
-            <wp:extent cx="3980487" cy="4933950"/>
-            <wp:effectExtent l="0" t="0" r="1270" b="0"/>
-            <wp:docPr id="17" name="Picture 17"/>
-            <wp:cNvGraphicFramePr>
-              <a:graphicFrameLocks xmlns:a="http://schemas.openxmlformats.org/drawingml/2006/main" noChangeAspect="1"/>
-            </wp:cNvGraphicFramePr>
-            <a:graphic xmlns:a="http://schemas.openxmlformats.org/drawingml/2006/main">
-              <a:graphicData uri="http://schemas.openxmlformats.org/drawingml/2006/picture">
-                <pic:pic xmlns:pic="http://schemas.openxmlformats.org/drawingml/2006/picture">
-                  <pic:nvPicPr>
-                    <pic:cNvPr id="1" name=""/>
-                    <pic:cNvPicPr/>
-                  </pic:nvPicPr>
-                  <pic:blipFill>
-                    <a:blip r:embed="rId9"/>
-                    <a:stretch>
-                      <a:fillRect/>
-                    </a:stretch>
-                  </pic:blipFill>
-                  <pic:spPr>
-                    <a:xfrm>
-                      <a:off x="0" y="0"/>
-                      <a:ext cx="4019887" cy="4982788"/>
-                    </a:xfrm>
-                    <a:prstGeom prst="rect">
-                      <a:avLst/>
-                    </a:prstGeom>
-                  </pic:spPr>
-                </pic:pic>
-              </a:graphicData>
-            </a:graphic>
-          </wp:inline>
-        </w:drawing>
-      </w:r>
-    </w:p>
-    <w:p>
-      <w:pPr>
-        <w:jc w:val="both"/>
-        <w:rPr>
-          <w:i/>
-          <w:iCs/>
-          <w:sz w:val="24"/>
-          <w:szCs w:val="24"/>
-        </w:rPr>
-      </w:pPr>
-      <w:r>
-        <w:rPr>
-          <w:i/>
-          <w:iCs/>
-          <w:sz w:val="24"/>
-          <w:szCs w:val="24"/>
-        </w:rPr>
-        <w:lastRenderedPageBreak/>
-        <w:t xml:space="preserve">Función: </w:t>
-      </w:r>
-      <w:r>
-        <w:rPr>
-          <w:i/>
-          <w:iCs/>
-          <w:sz w:val="24"/>
-          <w:szCs w:val="24"/>
-        </w:rPr>
-        <w:t>Diferencias Finitas Centradas 1</w:t>
-      </w:r>
-    </w:p>
-    <w:p>
-      <w:pPr>
-        <w:jc w:val="center"/>
-        <w:rPr>
-          <w:sz w:val="24"/>
-          <w:szCs w:val="24"/>
-          <w:u w:val="single"/>
-        </w:rPr>
-      </w:pPr>
-      <w:r>
-        <w:rPr>
-          <w:noProof/>
-        </w:rPr>
-        <w:drawing>
-          <wp:inline distT="0" distB="0" distL="0" distR="0" wp14:anchorId="398B2812" wp14:editId="13C4C60B">
-            <wp:extent cx="4931329" cy="3495675"/>
-            <wp:effectExtent l="0" t="0" r="3175" b="0"/>
-            <wp:docPr id="18" name="Picture 18"/>
-            <wp:cNvGraphicFramePr>
-              <a:graphicFrameLocks xmlns:a="http://schemas.openxmlformats.org/drawingml/2006/main" noChangeAspect="1"/>
-            </wp:cNvGraphicFramePr>
-            <a:graphic xmlns:a="http://schemas.openxmlformats.org/drawingml/2006/main">
-              <a:graphicData uri="http://schemas.openxmlformats.org/drawingml/2006/picture">
-                <pic:pic xmlns:pic="http://schemas.openxmlformats.org/drawingml/2006/picture">
-                  <pic:nvPicPr>
-                    <pic:cNvPr id="1" name=""/>
-                    <pic:cNvPicPr/>
-                  </pic:nvPicPr>
-                  <pic:blipFill>
-                    <a:blip r:embed="rId10"/>
-                    <a:stretch>
-                      <a:fillRect/>
-                    </a:stretch>
-                  </pic:blipFill>
-                  <pic:spPr>
-                    <a:xfrm>
-                      <a:off x="0" y="0"/>
-                      <a:ext cx="4956467" cy="3513494"/>
-                    </a:xfrm>
-                    <a:prstGeom prst="rect">
-                      <a:avLst/>
-                    </a:prstGeom>
-                  </pic:spPr>
-                </pic:pic>
-              </a:graphicData>
-            </a:graphic>
-          </wp:inline>
-        </w:drawing>
-      </w:r>
-    </w:p>
-    <w:p>
-      <w:pPr>
-        <w:jc w:val="both"/>
-        <w:rPr>
-          <w:i/>
-          <w:iCs/>
-          <w:sz w:val="24"/>
-          <w:szCs w:val="24"/>
-        </w:rPr>
-      </w:pPr>
-      <w:r>
-        <w:rPr>
-          <w:i/>
-          <w:iCs/>
-          <w:sz w:val="24"/>
-          <w:szCs w:val="24"/>
-        </w:rPr>
-        <w:t xml:space="preserve">Función: </w:t>
-      </w:r>
-      <w:r>
-        <w:rPr>
-          <w:i/>
-          <w:iCs/>
-          <w:sz w:val="24"/>
-          <w:szCs w:val="24"/>
-        </w:rPr>
-        <w:t xml:space="preserve">Diferencias Finitas Centradas </w:t>
-      </w:r>
-      <w:r>
-        <w:rPr>
-          <w:i/>
-          <w:iCs/>
-          <w:sz w:val="24"/>
-          <w:szCs w:val="24"/>
-        </w:rPr>
-        <w:t>2</w:t>
-      </w:r>
-    </w:p>
-    <w:p>
-      <w:pPr>
-        <w:jc w:val="center"/>
-        <w:rPr>
-          <w:sz w:val="24"/>
-          <w:szCs w:val="24"/>
-          <w:u w:val="single"/>
-        </w:rPr>
-      </w:pPr>
-      <w:r>
-        <w:rPr>
-          <w:noProof/>
-        </w:rPr>
-        <w:drawing>
-          <wp:inline distT="0" distB="0" distL="0" distR="0" wp14:anchorId="4D8C6525" wp14:editId="0E7862DE">
-            <wp:extent cx="4898389" cy="3848100"/>
-            <wp:effectExtent l="0" t="0" r="0" b="0"/>
-            <wp:docPr id="20" name="Picture 20"/>
-            <wp:cNvGraphicFramePr>
-              <a:graphicFrameLocks xmlns:a="http://schemas.openxmlformats.org/drawingml/2006/main" noChangeAspect="1"/>
-            </wp:cNvGraphicFramePr>
-            <a:graphic xmlns:a="http://schemas.openxmlformats.org/drawingml/2006/main">
-              <a:graphicData uri="http://schemas.openxmlformats.org/drawingml/2006/picture">
-                <pic:pic xmlns:pic="http://schemas.openxmlformats.org/drawingml/2006/picture">
-                  <pic:nvPicPr>
-                    <pic:cNvPr id="1" name=""/>
-                    <pic:cNvPicPr/>
-                  </pic:nvPicPr>
-                  <pic:blipFill>
-                    <a:blip r:embed="rId11"/>
-                    <a:stretch>
-                      <a:fillRect/>
-                    </a:stretch>
-                  </pic:blipFill>
-                  <pic:spPr>
-                    <a:xfrm>
-                      <a:off x="0" y="0"/>
-                      <a:ext cx="4914204" cy="3860524"/>
-                    </a:xfrm>
-                    <a:prstGeom prst="rect">
-                      <a:avLst/>
-                    </a:prstGeom>
-                  </pic:spPr>
-                </pic:pic>
-              </a:graphicData>
-            </a:graphic>
-          </wp:inline>
-        </w:drawing>
-      </w:r>
-    </w:p>
-    <w:p>
-      <w:pPr>
-        <w:jc w:val="both"/>
-        <w:rPr>
-          <w:i/>
-          <w:iCs/>
-          <w:sz w:val="24"/>
-          <w:szCs w:val="24"/>
-        </w:rPr>
-      </w:pPr>
-      <w:r>
-        <w:rPr>
-          <w:i/>
-          <w:iCs/>
-          <w:sz w:val="24"/>
-          <w:szCs w:val="24"/>
-        </w:rPr>
-        <w:lastRenderedPageBreak/>
-        <w:t xml:space="preserve">Función: </w:t>
-      </w:r>
-      <w:r>
-        <w:rPr>
-          <w:i/>
-          <w:iCs/>
-          <w:sz w:val="24"/>
-          <w:szCs w:val="24"/>
-        </w:rPr>
-        <w:t xml:space="preserve">Diferencias Finitas </w:t>
-      </w:r>
-      <w:r>
-        <w:rPr>
-          <w:i/>
-          <w:iCs/>
-          <w:sz w:val="24"/>
-          <w:szCs w:val="24"/>
-        </w:rPr>
-        <w:t>Progresivas</w:t>
-      </w:r>
-    </w:p>
-    <w:p>
-      <w:pPr>
-        <w:jc w:val="center"/>
-        <w:rPr>
-          <w:sz w:val="24"/>
-          <w:szCs w:val="24"/>
-          <w:u w:val="single"/>
-        </w:rPr>
-      </w:pPr>
-      <w:r>
-        <w:rPr>
-          <w:noProof/>
-        </w:rPr>
-        <w:drawing>
-          <wp:inline distT="0" distB="0" distL="0" distR="0" wp14:anchorId="112B3BC4" wp14:editId="42953799">
-            <wp:extent cx="4329496" cy="3390900"/>
-            <wp:effectExtent l="0" t="0" r="0" b="0"/>
-            <wp:docPr id="22" name="Picture 22"/>
-            <wp:cNvGraphicFramePr>
-              <a:graphicFrameLocks xmlns:a="http://schemas.openxmlformats.org/drawingml/2006/main" noChangeAspect="1"/>
-            </wp:cNvGraphicFramePr>
-            <a:graphic xmlns:a="http://schemas.openxmlformats.org/drawingml/2006/main">
-              <a:graphicData uri="http://schemas.openxmlformats.org/drawingml/2006/picture">
-                <pic:pic xmlns:pic="http://schemas.openxmlformats.org/drawingml/2006/picture">
-                  <pic:nvPicPr>
-                    <pic:cNvPr id="1" name=""/>
-                    <pic:cNvPicPr/>
-                  </pic:nvPicPr>
-                  <pic:blipFill>
-                    <a:blip r:embed="rId12"/>
-                    <a:stretch>
-                      <a:fillRect/>
-                    </a:stretch>
-                  </pic:blipFill>
-                  <pic:spPr>
-                    <a:xfrm>
-                      <a:off x="0" y="0"/>
-                      <a:ext cx="4346791" cy="3404446"/>
-                    </a:xfrm>
-                    <a:prstGeom prst="rect">
-                      <a:avLst/>
-                    </a:prstGeom>
-                  </pic:spPr>
-                </pic:pic>
-              </a:graphicData>
-            </a:graphic>
-          </wp:inline>
-        </w:drawing>
-      </w:r>
-    </w:p>
-    <w:p>
-      <w:pPr>
-        <w:jc w:val="both"/>
-        <w:rPr>
-          <w:i/>
-          <w:iCs/>
-          <w:sz w:val="24"/>
-          <w:szCs w:val="24"/>
-        </w:rPr>
-      </w:pPr>
-      <w:r>
-        <w:rPr>
-          <w:i/>
-          <w:iCs/>
-          <w:sz w:val="24"/>
-          <w:szCs w:val="24"/>
-        </w:rPr>
-        <w:t xml:space="preserve">Función: </w:t>
-      </w:r>
-      <w:r>
-        <w:rPr>
-          <w:i/>
-          <w:iCs/>
-          <w:sz w:val="24"/>
-          <w:szCs w:val="24"/>
-        </w:rPr>
-        <w:t>Método de Newton</w:t>
-      </w:r>
-      <w:r>
-        <w:rPr>
-          <w:i/>
-          <w:iCs/>
-          <w:sz w:val="24"/>
-          <w:szCs w:val="24"/>
-        </w:rPr>
-        <w:t>-Raphson</w:t>
-      </w:r>
-    </w:p>
-    <w:p>
-      <w:pPr>
-        <w:jc w:val="center"/>
-        <w:rPr>
-          <w:sz w:val="24"/>
-          <w:szCs w:val="24"/>
-          <w:u w:val="single"/>
-        </w:rPr>
-      </w:pPr>
-      <w:r>
-        <w:rPr>
-          <w:noProof/>
-        </w:rPr>
-        <w:drawing>
-          <wp:inline distT="0" distB="0" distL="0" distR="0" wp14:anchorId="03BBFC68" wp14:editId="0B959608">
-            <wp:extent cx="4279773" cy="4152900"/>
-            <wp:effectExtent l="0" t="0" r="6985" b="0"/>
-            <wp:docPr id="25" name="Picture 25"/>
-            <wp:cNvGraphicFramePr>
-              <a:graphicFrameLocks xmlns:a="http://schemas.openxmlformats.org/drawingml/2006/main" noChangeAspect="1"/>
-            </wp:cNvGraphicFramePr>
-            <a:graphic xmlns:a="http://schemas.openxmlformats.org/drawingml/2006/main">
-              <a:graphicData uri="http://schemas.openxmlformats.org/drawingml/2006/picture">
-                <pic:pic xmlns:pic="http://schemas.openxmlformats.org/drawingml/2006/picture">
-                  <pic:nvPicPr>
-                    <pic:cNvPr id="1" name=""/>
-                    <pic:cNvPicPr/>
-                  </pic:nvPicPr>
-                  <pic:blipFill>
-                    <a:blip r:embed="rId13"/>
-                    <a:stretch>
-                      <a:fillRect/>
-                    </a:stretch>
-                  </pic:blipFill>
-                  <pic:spPr>
-                    <a:xfrm>
-                      <a:off x="0" y="0"/>
-                      <a:ext cx="4317725" cy="4189726"/>
-                    </a:xfrm>
-                    <a:prstGeom prst="rect">
-                      <a:avLst/>
-                    </a:prstGeom>
-                  </pic:spPr>
-                </pic:pic>
-              </a:graphicData>
-            </a:graphic>
-          </wp:inline>
-        </w:drawing>
-      </w:r>
-    </w:p>
-    <w:p>
-      <w:pPr>
-        <w:jc w:val="center"/>
-        <w:rPr>
-          <w:sz w:val="24"/>
-          <w:szCs w:val="24"/>
-          <w:u w:val="single"/>
-        </w:rPr>
-      </w:pPr>
-      <w:r>
-        <w:rPr>
-          <w:noProof/>
-        </w:rPr>
-        <w:lastRenderedPageBreak/>
-        <w:drawing>
-          <wp:inline distT="0" distB="0" distL="0" distR="0" wp14:anchorId="13F248E5" wp14:editId="090E43F2">
-            <wp:extent cx="4666538" cy="2171700"/>
-            <wp:effectExtent l="0" t="0" r="1270" b="0"/>
-            <wp:docPr id="26" name="Picture 26"/>
-            <wp:cNvGraphicFramePr>
-              <a:graphicFrameLocks xmlns:a="http://schemas.openxmlformats.org/drawingml/2006/main" noChangeAspect="1"/>
-            </wp:cNvGraphicFramePr>
-            <a:graphic xmlns:a="http://schemas.openxmlformats.org/drawingml/2006/main">
-              <a:graphicData uri="http://schemas.openxmlformats.org/drawingml/2006/picture">
-                <pic:pic xmlns:pic="http://schemas.openxmlformats.org/drawingml/2006/picture">
-                  <pic:nvPicPr>
-                    <pic:cNvPr id="1" name=""/>
-                    <pic:cNvPicPr/>
-                  </pic:nvPicPr>
-                  <pic:blipFill>
-                    <a:blip r:embed="rId14"/>
-                    <a:stretch>
-                      <a:fillRect/>
-                    </a:stretch>
-                  </pic:blipFill>
-                  <pic:spPr>
-                    <a:xfrm>
-                      <a:off x="0" y="0"/>
-                      <a:ext cx="4710803" cy="2192300"/>
-                    </a:xfrm>
-                    <a:prstGeom prst="rect">
-                      <a:avLst/>
-                    </a:prstGeom>
-                  </pic:spPr>
-                </pic:pic>
-              </a:graphicData>
-            </a:graphic>
-          </wp:inline>
-        </w:drawing>
-      </w:r>
-    </w:p>
-    <w:p>
-      <w:pPr>
-        <w:jc w:val="both"/>
-        <w:rPr>
-          <w:i/>
-          <w:iCs/>
-          <w:sz w:val="24"/>
-          <w:szCs w:val="24"/>
-        </w:rPr>
-      </w:pPr>
-      <w:r>
-        <w:rPr>
-          <w:i/>
-          <w:iCs/>
-          <w:sz w:val="24"/>
-          <w:szCs w:val="24"/>
-        </w:rPr>
-        <w:t xml:space="preserve">Función: </w:t>
-      </w:r>
-      <w:r>
-        <w:rPr>
-          <w:i/>
-          <w:iCs/>
-          <w:sz w:val="24"/>
-          <w:szCs w:val="24"/>
-        </w:rPr>
-        <w:t xml:space="preserve">Método de </w:t>
-      </w:r>
-      <w:r>
-        <w:rPr>
-          <w:i/>
-          <w:iCs/>
-          <w:sz w:val="24"/>
-          <w:szCs w:val="24"/>
-        </w:rPr>
-        <w:t>Bisección</w:t>
-      </w:r>
-    </w:p>
-    <w:p>
-      <w:pPr>
-        <w:jc w:val="center"/>
-        <w:rPr>
-          <w:sz w:val="24"/>
-          <w:szCs w:val="24"/>
-          <w:u w:val="single"/>
-        </w:rPr>
-      </w:pPr>
-      <w:r>
-        <w:rPr>
-          <w:noProof/>
-        </w:rPr>
-        <w:drawing>
-          <wp:inline distT="0" distB="0" distL="0" distR="0" wp14:anchorId="6A5BE017" wp14:editId="3AFCBCF5">
-            <wp:extent cx="4652988" cy="5486400"/>
-            <wp:effectExtent l="0" t="0" r="0" b="0"/>
-            <wp:docPr id="27" name="Picture 27"/>
-            <wp:cNvGraphicFramePr>
-              <a:graphicFrameLocks xmlns:a="http://schemas.openxmlformats.org/drawingml/2006/main" noChangeAspect="1"/>
-            </wp:cNvGraphicFramePr>
-            <a:graphic xmlns:a="http://schemas.openxmlformats.org/drawingml/2006/main">
-              <a:graphicData uri="http://schemas.openxmlformats.org/drawingml/2006/picture">
-                <pic:pic xmlns:pic="http://schemas.openxmlformats.org/drawingml/2006/picture">
-                  <pic:nvPicPr>
-                    <pic:cNvPr id="1" name=""/>
-                    <pic:cNvPicPr/>
-                  </pic:nvPicPr>
-                  <pic:blipFill>
-                    <a:blip r:embed="rId15"/>
-                    <a:stretch>
-                      <a:fillRect/>
-                    </a:stretch>
-                  </pic:blipFill>
-                  <pic:spPr>
-                    <a:xfrm>
-                      <a:off x="0" y="0"/>
-                      <a:ext cx="4696812" cy="5538074"/>
-                    </a:xfrm>
-                    <a:prstGeom prst="rect">
-                      <a:avLst/>
-                    </a:prstGeom>
-                  </pic:spPr>
-                </pic:pic>
-              </a:graphicData>
-            </a:graphic>
-          </wp:inline>
-        </w:drawing>
-      </w:r>
-    </w:p>
-    <w:p>
-      <w:pPr>
-        <w:jc w:val="center"/>
-        <w:rPr>
-          <w:sz w:val="24"/>
-          <w:szCs w:val="24"/>
-          <w:u w:val="single"/>
-        </w:rPr>
-      </w:pPr>
-      <w:r>
-        <w:rPr>
-          <w:noProof/>
-        </w:rPr>
-        <w:lastRenderedPageBreak/>
-        <w:drawing>
-          <wp:inline distT="0" distB="0" distL="0" distR="0" wp14:anchorId="1FF4EBDA" wp14:editId="5AEBD4B5">
-            <wp:extent cx="4562475" cy="2268332"/>
-            <wp:effectExtent l="0" t="0" r="0" b="0"/>
-            <wp:docPr id="28" name="Picture 28"/>
-            <wp:cNvGraphicFramePr>
-              <a:graphicFrameLocks xmlns:a="http://schemas.openxmlformats.org/drawingml/2006/main" noChangeAspect="1"/>
-            </wp:cNvGraphicFramePr>
-            <a:graphic xmlns:a="http://schemas.openxmlformats.org/drawingml/2006/main">
-              <a:graphicData uri="http://schemas.openxmlformats.org/drawingml/2006/picture">
-                <pic:pic xmlns:pic="http://schemas.openxmlformats.org/drawingml/2006/picture">
-                  <pic:nvPicPr>
-                    <pic:cNvPr id="1" name=""/>
-                    <pic:cNvPicPr/>
-                  </pic:nvPicPr>
-                  <pic:blipFill>
-                    <a:blip r:embed="rId16"/>
-                    <a:stretch>
-                      <a:fillRect/>
-                    </a:stretch>
-                  </pic:blipFill>
-                  <pic:spPr>
-                    <a:xfrm>
-                      <a:off x="0" y="0"/>
-                      <a:ext cx="4582632" cy="2278353"/>
-                    </a:xfrm>
-                    <a:prstGeom prst="rect">
-                      <a:avLst/>
-                    </a:prstGeom>
-                  </pic:spPr>
-                </pic:pic>
-              </a:graphicData>
-            </a:graphic>
-          </wp:inline>
-        </w:drawing>
-      </w:r>
-    </w:p>
-    <w:p>
-      <w:pPr>
-        <w:jc w:val="both"/>
-        <w:rPr>
-          <w:sz w:val="24"/>
-          <w:szCs w:val="24"/>
-          <w:u w:val="single"/>
-        </w:rPr>
-      </w:pPr>
-      <w:r>
-        <w:rPr>
-          <w:sz w:val="24"/>
-          <w:szCs w:val="24"/>
-          <w:u w:val="single"/>
-        </w:rPr>
-        <w:t>Código del Front-</w:t>
-      </w:r>
-      <w:proofErr w:type="spellStart"/>
-      <w:r>
-        <w:rPr>
-          <w:sz w:val="24"/>
-          <w:szCs w:val="24"/>
-          <w:u w:val="single"/>
-        </w:rPr>
-        <w:t>end</w:t>
-      </w:r>
-      <w:proofErr w:type="spellEnd"/>
-    </w:p>
-    <w:p>
-      <w:pPr>
-        <w:jc w:val="both"/>
-        <w:rPr>
-          <w:i/>
-          <w:iCs/>
-          <w:sz w:val="24"/>
-          <w:szCs w:val="24"/>
-        </w:rPr>
-      </w:pPr>
-      <w:r>
-        <w:rPr>
-          <w:i/>
-          <w:iCs/>
-          <w:sz w:val="24"/>
-          <w:szCs w:val="24"/>
-        </w:rPr>
-        <w:t>Server Script</w:t>
-      </w:r>
-    </w:p>
-    <w:p>
-      <w:pPr>
-        <w:jc w:val="center"/>
-        <w:rPr>
-          <w:sz w:val="24"/>
-          <w:szCs w:val="24"/>
-        </w:rPr>
-      </w:pPr>
-      <w:r>
-        <w:rPr>
-          <w:noProof/>
-        </w:rPr>
-        <w:drawing>
-          <wp:inline distT="0" distB="0" distL="0" distR="0" wp14:anchorId="52056ABB" wp14:editId="0B4753C5">
-            <wp:extent cx="5448300" cy="5247949"/>
-            <wp:effectExtent l="0" t="0" r="0" b="0"/>
-            <wp:docPr id="32" name="Picture 32"/>
-            <wp:cNvGraphicFramePr>
-              <a:graphicFrameLocks xmlns:a="http://schemas.openxmlformats.org/drawingml/2006/main" noChangeAspect="1"/>
-            </wp:cNvGraphicFramePr>
-            <a:graphic xmlns:a="http://schemas.openxmlformats.org/drawingml/2006/main">
-              <a:graphicData uri="http://schemas.openxmlformats.org/drawingml/2006/picture">
-                <pic:pic xmlns:pic="http://schemas.openxmlformats.org/drawingml/2006/picture">
-                  <pic:nvPicPr>
-                    <pic:cNvPr id="1" name=""/>
-                    <pic:cNvPicPr/>
-                  </pic:nvPicPr>
-                  <pic:blipFill>
-                    <a:blip r:embed="rId17"/>
-                    <a:stretch>
-                      <a:fillRect/>
-                    </a:stretch>
-                  </pic:blipFill>
-                  <pic:spPr>
-                    <a:xfrm>
-                      <a:off x="0" y="0"/>
-                      <a:ext cx="5486990" cy="5285216"/>
-                    </a:xfrm>
-                    <a:prstGeom prst="rect">
-                      <a:avLst/>
-                    </a:prstGeom>
-                  </pic:spPr>
-                </pic:pic>
-              </a:graphicData>
-            </a:graphic>
-          </wp:inline>
-        </w:drawing>
-      </w:r>
-    </w:p>
-    <w:p>
-      <w:pPr>
-        <w:jc w:val="center"/>
-        <w:rPr>
-          <w:sz w:val="24"/>
-          <w:szCs w:val="24"/>
-        </w:rPr>
-      </w:pPr>
-      <w:r>
-        <w:rPr>
-          <w:noProof/>
-        </w:rPr>
-        <w:lastRenderedPageBreak/>
-        <w:drawing>
-          <wp:inline distT="0" distB="0" distL="0" distR="0" wp14:anchorId="5A3B98FB" wp14:editId="0AB13B11">
-            <wp:extent cx="4972599" cy="4572000"/>
-            <wp:effectExtent l="0" t="0" r="0" b="0"/>
-            <wp:docPr id="33" name="Picture 33"/>
-            <wp:cNvGraphicFramePr>
-              <a:graphicFrameLocks xmlns:a="http://schemas.openxmlformats.org/drawingml/2006/main" noChangeAspect="1"/>
-            </wp:cNvGraphicFramePr>
-            <a:graphic xmlns:a="http://schemas.openxmlformats.org/drawingml/2006/main">
-              <a:graphicData uri="http://schemas.openxmlformats.org/drawingml/2006/picture">
-                <pic:pic xmlns:pic="http://schemas.openxmlformats.org/drawingml/2006/picture">
-                  <pic:nvPicPr>
-                    <pic:cNvPr id="1" name=""/>
-                    <pic:cNvPicPr/>
-                  </pic:nvPicPr>
-                  <pic:blipFill>
-                    <a:blip r:embed="rId18"/>
-                    <a:stretch>
-                      <a:fillRect/>
-                    </a:stretch>
-                  </pic:blipFill>
-                  <pic:spPr>
-                    <a:xfrm>
-                      <a:off x="0" y="0"/>
-                      <a:ext cx="4989603" cy="4587634"/>
-                    </a:xfrm>
-                    <a:prstGeom prst="rect">
-                      <a:avLst/>
-                    </a:prstGeom>
-                  </pic:spPr>
-                </pic:pic>
-              </a:graphicData>
-            </a:graphic>
-          </wp:inline>
-        </w:drawing>
-      </w:r>
-    </w:p>
-    <w:p>
-      <w:pPr>
-        <w:jc w:val="center"/>
-        <w:rPr>
-          <w:sz w:val="24"/>
-          <w:szCs w:val="24"/>
-        </w:rPr>
-      </w:pPr>
-      <w:r>
-        <w:rPr>
-          <w:noProof/>
-        </w:rPr>
-        <w:drawing>
-          <wp:inline distT="0" distB="0" distL="0" distR="0" wp14:anchorId="3DA49D6B" wp14:editId="3362A375">
-            <wp:extent cx="4958134" cy="3552825"/>
-            <wp:effectExtent l="0" t="0" r="0" b="0"/>
-            <wp:docPr id="35" name="Picture 35"/>
-            <wp:cNvGraphicFramePr>
-              <a:graphicFrameLocks xmlns:a="http://schemas.openxmlformats.org/drawingml/2006/main" noChangeAspect="1"/>
-            </wp:cNvGraphicFramePr>
-            <a:graphic xmlns:a="http://schemas.openxmlformats.org/drawingml/2006/main">
-              <a:graphicData uri="http://schemas.openxmlformats.org/drawingml/2006/picture">
-                <pic:pic xmlns:pic="http://schemas.openxmlformats.org/drawingml/2006/picture">
-                  <pic:nvPicPr>
-                    <pic:cNvPr id="1" name=""/>
-                    <pic:cNvPicPr/>
-                  </pic:nvPicPr>
-                  <pic:blipFill>
-                    <a:blip r:embed="rId19"/>
-                    <a:stretch>
-                      <a:fillRect/>
-                    </a:stretch>
-                  </pic:blipFill>
-                  <pic:spPr>
-                    <a:xfrm>
-                      <a:off x="0" y="0"/>
-                      <a:ext cx="5000463" cy="3583157"/>
-                    </a:xfrm>
-                    <a:prstGeom prst="rect">
-                      <a:avLst/>
-                    </a:prstGeom>
-                  </pic:spPr>
-                </pic:pic>
-              </a:graphicData>
-            </a:graphic>
-          </wp:inline>
-        </w:drawing>
-      </w:r>
-    </w:p>
-    <w:p>
-      <w:pPr>
-        <w:jc w:val="center"/>
-        <w:rPr>
-          <w:sz w:val="24"/>
-          <w:szCs w:val="24"/>
-        </w:rPr>
-      </w:pPr>
-      <w:r>
-        <w:rPr>
-          <w:noProof/>
-        </w:rPr>
-        <w:lastRenderedPageBreak/>
-        <w:drawing>
-          <wp:inline distT="0" distB="0" distL="0" distR="0" wp14:anchorId="68BA87A0" wp14:editId="00C8AB59">
-            <wp:extent cx="4994726" cy="2743200"/>
-            <wp:effectExtent l="0" t="0" r="0" b="0"/>
-            <wp:docPr id="36" name="Picture 36"/>
-            <wp:cNvGraphicFramePr>
-              <a:graphicFrameLocks xmlns:a="http://schemas.openxmlformats.org/drawingml/2006/main" noChangeAspect="1"/>
-            </wp:cNvGraphicFramePr>
-            <a:graphic xmlns:a="http://schemas.openxmlformats.org/drawingml/2006/main">
-              <a:graphicData uri="http://schemas.openxmlformats.org/drawingml/2006/picture">
-                <pic:pic xmlns:pic="http://schemas.openxmlformats.org/drawingml/2006/picture">
-                  <pic:nvPicPr>
-                    <pic:cNvPr id="1" name=""/>
-                    <pic:cNvPicPr/>
-                  </pic:nvPicPr>
-                  <pic:blipFill>
-                    <a:blip r:embed="rId20"/>
-                    <a:stretch>
-                      <a:fillRect/>
-                    </a:stretch>
-                  </pic:blipFill>
-                  <pic:spPr>
-                    <a:xfrm>
-                      <a:off x="0" y="0"/>
-                      <a:ext cx="5002478" cy="2747457"/>
-                    </a:xfrm>
-                    <a:prstGeom prst="rect">
-                      <a:avLst/>
-                    </a:prstGeom>
-                  </pic:spPr>
-                </pic:pic>
-              </a:graphicData>
-            </a:graphic>
-          </wp:inline>
-        </w:drawing>
-      </w:r>
-    </w:p>
-    <w:p>
-      <w:pPr>
-        <w:jc w:val="both"/>
-        <w:rPr>
-          <w:i/>
-          <w:iCs/>
-          <w:sz w:val="24"/>
-          <w:szCs w:val="24"/>
-        </w:rPr>
-      </w:pPr>
-      <w:r>
-        <w:rPr>
-          <w:i/>
-          <w:iCs/>
-          <w:sz w:val="24"/>
-          <w:szCs w:val="24"/>
-        </w:rPr>
-        <w:t>UI</w:t>
-      </w:r>
-      <w:r>
-        <w:rPr>
-          <w:i/>
-          <w:iCs/>
-          <w:sz w:val="24"/>
-          <w:szCs w:val="24"/>
-        </w:rPr>
-        <w:t xml:space="preserve"> Script</w:t>
-      </w:r>
-    </w:p>
-    <w:p>
-      <w:pPr>
-        <w:rPr>
-          <w:sz w:val="24"/>
-          <w:szCs w:val="24"/>
-        </w:rPr>
-      </w:pPr>
-      <w:r>
-        <w:rPr>
-          <w:noProof/>
-        </w:rPr>
-        <w:drawing>
-          <wp:inline distT="0" distB="0" distL="0" distR="0" wp14:anchorId="2DF02F64" wp14:editId="54EB3492">
-            <wp:extent cx="5612130" cy="3401695"/>
-            <wp:effectExtent l="0" t="0" r="7620" b="8255"/>
-            <wp:docPr id="37" name="Picture 37"/>
-            <wp:cNvGraphicFramePr>
-              <a:graphicFrameLocks xmlns:a="http://schemas.openxmlformats.org/drawingml/2006/main" noChangeAspect="1"/>
-            </wp:cNvGraphicFramePr>
-            <a:graphic xmlns:a="http://schemas.openxmlformats.org/drawingml/2006/main">
-              <a:graphicData uri="http://schemas.openxmlformats.org/drawingml/2006/picture">
-                <pic:pic xmlns:pic="http://schemas.openxmlformats.org/drawingml/2006/picture">
-                  <pic:nvPicPr>
-                    <pic:cNvPr id="1" name=""/>
-                    <pic:cNvPicPr/>
-                  </pic:nvPicPr>
-                  <pic:blipFill>
-                    <a:blip r:embed="rId21"/>
-                    <a:stretch>
-                      <a:fillRect/>
-                    </a:stretch>
-                  </pic:blipFill>
-                  <pic:spPr>
-                    <a:xfrm>
-                      <a:off x="0" y="0"/>
-                      <a:ext cx="5612130" cy="3401695"/>
-                    </a:xfrm>
-                    <a:prstGeom prst="rect">
-                      <a:avLst/>
-                    </a:prstGeom>
-                  </pic:spPr>
-                </pic:pic>
-              </a:graphicData>
-            </a:graphic>
-          </wp:inline>
-        </w:drawing>
-      </w:r>
-    </w:p>
-    <w:p>
-      <w:pPr>
-        <w:rPr>
-          <w:sz w:val="24"/>
-          <w:szCs w:val="24"/>
-        </w:rPr>
-      </w:pPr>
-      <w:r>
-        <w:rPr>
-          <w:noProof/>
-        </w:rPr>
-        <w:drawing>
-          <wp:inline distT="0" distB="0" distL="0" distR="0" wp14:anchorId="50F54E4C" wp14:editId="600EF454">
-            <wp:extent cx="5612130" cy="1426845"/>
-            <wp:effectExtent l="0" t="0" r="7620" b="1905"/>
-            <wp:docPr id="38" name="Picture 38"/>
-            <wp:cNvGraphicFramePr>
-              <a:graphicFrameLocks xmlns:a="http://schemas.openxmlformats.org/drawingml/2006/main" noChangeAspect="1"/>
-            </wp:cNvGraphicFramePr>
-            <a:graphic xmlns:a="http://schemas.openxmlformats.org/drawingml/2006/main">
-              <a:graphicData uri="http://schemas.openxmlformats.org/drawingml/2006/picture">
-                <pic:pic xmlns:pic="http://schemas.openxmlformats.org/drawingml/2006/picture">
-                  <pic:nvPicPr>
-                    <pic:cNvPr id="1" name=""/>
-                    <pic:cNvPicPr/>
-                  </pic:nvPicPr>
-                  <pic:blipFill>
-                    <a:blip r:embed="rId22"/>
-                    <a:stretch>
-                      <a:fillRect/>
-                    </a:stretch>
-                  </pic:blipFill>
-                  <pic:spPr>
-                    <a:xfrm>
-                      <a:off x="0" y="0"/>
-                      <a:ext cx="5612130" cy="1426845"/>
-                    </a:xfrm>
-                    <a:prstGeom prst="rect">
-                      <a:avLst/>
-                    </a:prstGeom>
-                  </pic:spPr>
-                </pic:pic>
-              </a:graphicData>
-            </a:graphic>
-          </wp:inline>
-        </w:drawing>
-      </w:r>
-    </w:p>
-    <w:p>
-      <w:pPr>
-        <w:jc w:val="both"/>
-        <w:rPr>
-          <w:b/>
-          <w:bCs/>
-          <w:sz w:val="24"/>
-          <w:szCs w:val="24"/>
-        </w:rPr>
-      </w:pPr>
-      <w:r>
-        <w:rPr>
-          <w:b/>
-          <w:bCs/>
-          <w:sz w:val="24"/>
-          <w:szCs w:val="24"/>
-        </w:rPr>
-        <w:lastRenderedPageBreak/>
-        <w:t>Experimentación</w:t>
-      </w:r>
-    </w:p>
-    <w:p>
-      <w:pPr>
-        <w:jc w:val="both"/>
-        <w:rPr>
-          <w:sz w:val="24"/>
-          <w:szCs w:val="24"/>
-          <w:u w:val="single"/>
-        </w:rPr>
-      </w:pPr>
-      <w:r>
-        <w:rPr>
-          <w:sz w:val="24"/>
-          <w:szCs w:val="24"/>
-          <w:u w:val="single"/>
-        </w:rPr>
-        <w:t>Método de Bisección</w:t>
-      </w:r>
-    </w:p>
-    <w:p>
-      <w:pPr>
-        <w:jc w:val="both"/>
-        <w:rPr>
-          <w:b/>
-          <w:bCs/>
-          <w:sz w:val="24"/>
-          <w:szCs w:val="24"/>
-        </w:rPr>
-      </w:pPr>
-      <w:r>
-        <w:rPr>
-          <w:noProof/>
-        </w:rPr>
-        <w:drawing>
-          <wp:inline distT="0" distB="0" distL="0" distR="0" wp14:anchorId="64DEE0E8" wp14:editId="53B04B4F">
-            <wp:extent cx="5702714" cy="2676525"/>
-            <wp:effectExtent l="0" t="0" r="0" b="0"/>
-            <wp:docPr id="2" name="Picture 2"/>
-            <wp:cNvGraphicFramePr>
-              <a:graphicFrameLocks xmlns:a="http://schemas.openxmlformats.org/drawingml/2006/main" noChangeAspect="1"/>
-            </wp:cNvGraphicFramePr>
-            <a:graphic xmlns:a="http://schemas.openxmlformats.org/drawingml/2006/main">
-              <a:graphicData uri="http://schemas.openxmlformats.org/drawingml/2006/picture">
-                <pic:pic xmlns:pic="http://schemas.openxmlformats.org/drawingml/2006/picture">
-                  <pic:nvPicPr>
-                    <pic:cNvPr id="1" name=""/>
-                    <pic:cNvPicPr/>
-                  </pic:nvPicPr>
-                  <pic:blipFill>
-                    <a:blip r:embed="rId23"/>
-                    <a:stretch>
-                      <a:fillRect/>
-                    </a:stretch>
-                  </pic:blipFill>
-                  <pic:spPr>
-                    <a:xfrm>
-                      <a:off x="0" y="0"/>
-                      <a:ext cx="5705946" cy="2678042"/>
-                    </a:xfrm>
-                    <a:prstGeom prst="rect">
-                      <a:avLst/>
-                    </a:prstGeom>
-                  </pic:spPr>
-                </pic:pic>
-              </a:graphicData>
-            </a:graphic>
-          </wp:inline>
-        </w:drawing>
-      </w:r>
-    </w:p>
-    <w:p>
-      <w:pPr>
-        <w:jc w:val="both"/>
-        <w:rPr>
-          <w:sz w:val="24"/>
-          <w:szCs w:val="24"/>
-          <w:u w:val="single"/>
-        </w:rPr>
-      </w:pPr>
-      <w:r>
-        <w:rPr>
-          <w:sz w:val="24"/>
-          <w:szCs w:val="24"/>
-          <w:u w:val="single"/>
-        </w:rPr>
-        <w:t>Método de Newton-Raphson</w:t>
-      </w:r>
-    </w:p>
-    <w:p>
-      <w:pPr>
-        <w:jc w:val="both"/>
-        <w:rPr>
-          <w:b/>
-          <w:bCs/>
-          <w:sz w:val="24"/>
-          <w:szCs w:val="24"/>
-        </w:rPr>
-      </w:pPr>
-      <w:r>
-        <w:rPr>
-          <w:noProof/>
-        </w:rPr>
-        <w:drawing>
-          <wp:inline distT="0" distB="0" distL="0" distR="0" wp14:anchorId="783CD978" wp14:editId="283D87B9">
-            <wp:extent cx="5684210" cy="1752600"/>
-            <wp:effectExtent l="0" t="0" r="0" b="0"/>
-            <wp:docPr id="1" name="Picture 1"/>
-            <wp:cNvGraphicFramePr>
-              <a:graphicFrameLocks xmlns:a="http://schemas.openxmlformats.org/drawingml/2006/main" noChangeAspect="1"/>
-            </wp:cNvGraphicFramePr>
-            <a:graphic xmlns:a="http://schemas.openxmlformats.org/drawingml/2006/main">
-              <a:graphicData uri="http://schemas.openxmlformats.org/drawingml/2006/picture">
-                <pic:pic xmlns:pic="http://schemas.openxmlformats.org/drawingml/2006/picture">
-                  <pic:nvPicPr>
-                    <pic:cNvPr id="1" name=""/>
-                    <pic:cNvPicPr/>
-                  </pic:nvPicPr>
-                  <pic:blipFill>
-                    <a:blip r:embed="rId24"/>
-                    <a:stretch>
-                      <a:fillRect/>
-                    </a:stretch>
-                  </pic:blipFill>
-                  <pic:spPr>
-                    <a:xfrm>
-                      <a:off x="0" y="0"/>
-                      <a:ext cx="5731263" cy="1767108"/>
-                    </a:xfrm>
-                    <a:prstGeom prst="rect">
-                      <a:avLst/>
-                    </a:prstGeom>
-                  </pic:spPr>
-                </pic:pic>
-              </a:graphicData>
-            </a:graphic>
-          </wp:inline>
-        </w:drawing>
-      </w:r>
-    </w:p>
-    <w:p>
-      <w:pPr>
-        <w:jc w:val="both"/>
-        <w:rPr>
-          <w:b/>
-          <w:bCs/>
-          <w:sz w:val="24"/>
-          <w:szCs w:val="24"/>
-        </w:rPr>
-      </w:pPr>
-      <w:r>
-        <w:rPr>
-          <w:b/>
-          <w:bCs/>
-          <w:sz w:val="24"/>
-          <w:szCs w:val="24"/>
-        </w:rPr>
-        <w:t>Conclusiones</w:t>
-      </w:r>
-    </w:p>
-    <w:p>
-      <w:pPr>
-        <w:jc w:val="both"/>
-        <w:rPr>
-          <w:sz w:val="24"/>
-          <w:szCs w:val="24"/>
-        </w:rPr>
-      </w:pPr>
-      <w:r>
-        <w:rPr>
-          <w:sz w:val="24"/>
-          <w:szCs w:val="24"/>
-        </w:rPr>
-        <w:t>Finalmente, aplique los dos algoritmos anteriores para resolver el siguiente problema de optimización convexo:</w:t>
-      </w:r>
-    </w:p>
-    <w:p>
-      <w:pPr>
-        <w:jc w:val="center"/>
-        <w:rPr>
-          <w:sz w:val="24"/>
-          <w:szCs w:val="24"/>
-          <w:lang w:val="en-US"/>
-        </w:rPr>
-      </w:pPr>
-      <w:r>
-        <w:rPr>
-          <w:noProof/>
-        </w:rPr>
-        <w:drawing>
-          <wp:inline distT="0" distB="0" distL="0" distR="0" wp14:anchorId="28CEE771" wp14:editId="24919A0B">
-            <wp:extent cx="745238" cy="248413"/>
-            <wp:effectExtent l="0" t="0" r="0" b="0"/>
-            <wp:docPr id="4" name="Picture 4"/>
-            <wp:cNvGraphicFramePr>
-              <a:graphicFrameLocks xmlns:a="http://schemas.openxmlformats.org/drawingml/2006/main" noChangeAspect="1"/>
-            </wp:cNvGraphicFramePr>
-            <a:graphic xmlns:a="http://schemas.openxmlformats.org/drawingml/2006/main">
-              <a:graphicData uri="http://schemas.openxmlformats.org/drawingml/2006/picture">
-                <pic:pic xmlns:pic="http://schemas.openxmlformats.org/drawingml/2006/picture">
-                  <pic:nvPicPr>
-                    <pic:cNvPr id="1" name=""/>
-                    <pic:cNvPicPr/>
-                  </pic:nvPicPr>
-                  <pic:blipFill>
-                    <a:blip r:embed="rId25"/>
-                    <a:stretch>
-                      <a:fillRect/>
-                    </a:stretch>
-                  </pic:blipFill>
-                  <pic:spPr>
-                    <a:xfrm>
-                      <a:off x="0" y="0"/>
                       <a:ext cx="745238" cy="248413"/>
                     </a:xfrm>
                     <a:prstGeom prst="rect">
@@ -1895,15 +591,7 @@
           <w:sz w:val="24"/>
           <w:szCs w:val="24"/>
         </w:rPr>
-        <w:t xml:space="preserve">Luego de realizar las pruebas dadas, se llegó a determinar que el algoritmo que converge más rápido es el método de Newton-Raphson. El método de Newton consiguió alcanzar la precisión buscada luego de apenas 3 iteraciones, mientras que el de Bisección alcanzó la precisión deseada en 13. Además de esto, el método de Bisección tiene la desventaja que requiere que el usuario le proporcione un </w:t>
-      </w:r>
-      <w:r>
-        <w:rPr>
-          <w:sz w:val="24"/>
-          <w:szCs w:val="24"/>
-        </w:rPr>
-        <w:lastRenderedPageBreak/>
-        <w:t xml:space="preserve">"intervalo de búsqueda". Esto no es ventajoso, ya que el usuario debe conocer vagamente la ubicación del mínimo para que este método resulte útil. En funciones donde el mínimo no es fácilmente observable, se debe de utilizar un intervalo muy amplio que incluso puede no llegar a contener la solución requerida. El método de Newton no cuenta con esta desventaja, al únicamente requerir de un valor inicial del que partirá la búsqueda. </w:t>
+        <w:t xml:space="preserve">Luego de realizar las pruebas dadas, se llegó a determinar que el algoritmo que converge más rápido es el método de Newton-Raphson. El método de Newton consiguió alcanzar la precisión buscada luego de apenas 3 iteraciones, mientras que el de Bisección alcanzó la precisión deseada en 13. Además de esto, el método de Bisección tiene la desventaja que requiere que el usuario le proporcione un "intervalo de búsqueda". Esto no es ventajoso, ya que el usuario debe conocer vagamente la ubicación del mínimo para que este método resulte útil. En funciones donde el mínimo no es fácilmente observable, se debe de utilizar un intervalo muy amplio que incluso puede no llegar a contener la solución requerida. El método de Newton no cuenta con esta desventaja, al únicamente requerir de un valor inicial del que partirá la búsqueda. </w:t>
       </w:r>
     </w:p>
     <w:p>
@@ -1957,7 +645,15 @@
           <w:sz w:val="24"/>
           <w:szCs w:val="24"/>
         </w:rPr>
-        <w:t xml:space="preserve">Otra desventaja importante que puede llegar a mencionarse para el método de Newton es que el mismo depende de un método adicional de diferenciación. Esto puede no afectar para problemas simples unidimensionales, pero si la función se tratara de un problema </w:t>
+        <w:t xml:space="preserve">Otra desventaja importante que puede llegar a mencionarse para el método de Newton es que el mismo depende de un método adicional de diferenciación. Esto </w:t>
+      </w:r>
+      <w:r>
+        <w:rPr>
+          <w:sz w:val="24"/>
+          <w:szCs w:val="24"/>
+        </w:rPr>
+        <w:lastRenderedPageBreak/>
+        <w:t xml:space="preserve">puede no afectar para problemas simples unidimensionales, pero si la función se tratara de un problema </w:t>
       </w:r>
       <w:proofErr w:type="spellStart"/>
       <w:r>

</xml_diff>